<commit_message>
Novo curso de Git e GitHub
Curso pela Digital Innovation One.
</commit_message>
<xml_diff>
--- a/Git e GitHub - Anotações do curso da DIO.docx
+++ b/Git e GitHub - Anotações do curso da DIO.docx
@@ -691,7 +691,7 @@
               </mc:Choice>
               <mc:Fallback>
                 <w:pict>
-                  <v:rect w14:anchorId="2127A098" id="Retângulo 469" o:spid="_x0000_s1026" style="position:absolute;margin-left:0;margin-top:0;width:226.45pt;height:9.35pt;z-index:251662336;visibility:visible;mso-wrap-style:square;mso-width-percent:370;mso-height-percent:0;mso-left-percent:455;mso-top-percent:690;mso-wrap-distance-left:9pt;mso-wrap-distance-top:0;mso-wrap-distance-right:9pt;mso-wrap-distance-bottom:0;mso-position-horizontal-relative:page;mso-position-vertical-relative:page;mso-width-percent:370;mso-height-percent:0;mso-left-percent:455;mso-top-percent:690;mso-width-relative:page;mso-height-relative:margin;v-text-anchor:middle" o:gfxdata="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" fillcolor="#c45911 [2405]" stroked="f" strokeweight="1pt">
+                  <v:rect w14:anchorId="3FCB9544" id="Retângulo 469" o:spid="_x0000_s1026" style="position:absolute;margin-left:0;margin-top:0;width:226.45pt;height:9.35pt;z-index:251662336;visibility:visible;mso-wrap-style:square;mso-width-percent:370;mso-height-percent:0;mso-left-percent:455;mso-top-percent:690;mso-wrap-distance-left:9pt;mso-wrap-distance-top:0;mso-wrap-distance-right:9pt;mso-wrap-distance-bottom:0;mso-position-horizontal-relative:page;mso-position-vertical-relative:page;mso-width-percent:370;mso-height-percent:0;mso-left-percent:455;mso-top-percent:690;mso-width-relative:page;mso-height-relative:margin;v-text-anchor:middle" o:gfxdata="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" fillcolor="#c45911 [2405]" stroked="f" strokeweight="1pt">
                     <w10:wrap anchorx="page" anchory="page"/>
                   </v:rect>
                 </w:pict>
@@ -914,7 +914,7 @@
                                         <w:szCs w:val="32"/>
                                         <w:highlight w:val="green"/>
                                       </w:rPr>
-                                      <w:t>Vários</w:t>
+                                      <w:t>Otávio Reis</w:t>
                                     </w:r>
                                   </w:p>
                                 </w:sdtContent>
@@ -1097,7 +1097,7 @@
                                   <w:szCs w:val="32"/>
                                   <w:highlight w:val="green"/>
                                 </w:rPr>
-                                <w:t>Vários</w:t>
+                                <w:t>Otávio Reis</w:t>
                               </w:r>
                             </w:p>
                           </w:sdtContent>
@@ -1168,7 +1168,45 @@
           <w:szCs w:val="22"/>
           <w:bdr w:val="none" w:sz="0" w:space="0" w:color="auto" w:frame="1"/>
         </w:rPr>
-        <w:t>Aula Introdutória</w:t>
+        <w:t xml:space="preserve">Aula </w:t>
+      </w:r>
+      <w:r>
+        <w:rPr>
+          <w:rStyle w:val="style-scope"/>
+          <w:rFonts w:ascii="Arial" w:hAnsi="Arial" w:cs="Arial"/>
+          <w:b/>
+          <w:bCs/>
+          <w:sz w:val="22"/>
+          <w:szCs w:val="22"/>
+          <w:bdr w:val="none" w:sz="0" w:space="0" w:color="auto" w:frame="1"/>
+        </w:rPr>
+        <w:t xml:space="preserve">01: Entendendo o que é </w:t>
+      </w:r>
+      <w:proofErr w:type="spellStart"/>
+      <w:r>
+        <w:rPr>
+          <w:rStyle w:val="style-scope"/>
+          <w:rFonts w:ascii="Arial" w:hAnsi="Arial" w:cs="Arial"/>
+          <w:b/>
+          <w:bCs/>
+          <w:sz w:val="22"/>
+          <w:szCs w:val="22"/>
+          <w:bdr w:val="none" w:sz="0" w:space="0" w:color="auto" w:frame="1"/>
+        </w:rPr>
+        <w:t>Git</w:t>
+      </w:r>
+      <w:proofErr w:type="spellEnd"/>
+      <w:r>
+        <w:rPr>
+          <w:rStyle w:val="style-scope"/>
+          <w:rFonts w:ascii="Arial" w:hAnsi="Arial" w:cs="Arial"/>
+          <w:b/>
+          <w:bCs/>
+          <w:sz w:val="22"/>
+          <w:szCs w:val="22"/>
+          <w:bdr w:val="none" w:sz="0" w:space="0" w:color="auto" w:frame="1"/>
+        </w:rPr>
+        <w:t xml:space="preserve"> e sua importância</w:t>
       </w:r>
     </w:p>
     <w:p>
@@ -1181,6 +1219,372 @@
         <w:rPr>
           <w:rStyle w:val="style-scope"/>
           <w:rFonts w:ascii="Arial" w:hAnsi="Arial" w:cs="Arial"/>
+          <w:b/>
+          <w:bCs/>
+          <w:sz w:val="22"/>
+          <w:szCs w:val="22"/>
+          <w:bdr w:val="none" w:sz="0" w:space="0" w:color="auto" w:frame="1"/>
+        </w:rPr>
+      </w:pPr>
+      <w:r>
+        <w:rPr>
+          <w:rStyle w:val="style-scope"/>
+          <w:rFonts w:ascii="Arial" w:hAnsi="Arial" w:cs="Arial"/>
+          <w:b/>
+          <w:bCs/>
+          <w:sz w:val="22"/>
+          <w:szCs w:val="22"/>
+          <w:bdr w:val="none" w:sz="0" w:space="0" w:color="auto" w:frame="1"/>
+        </w:rPr>
+        <w:t xml:space="preserve"> - 16/03/2021</w:t>
+      </w:r>
+    </w:p>
+    <w:p>
+      <w:pPr>
+        <w:pStyle w:val="NormalWeb"/>
+        <w:shd w:val="clear" w:color="auto" w:fill="FFFFFF"/>
+        <w:spacing w:before="0" w:beforeAutospacing="0" w:after="0" w:afterAutospacing="0"/>
+        <w:jc w:val="both"/>
+        <w:textAlignment w:val="baseline"/>
+        <w:rPr>
+          <w:rStyle w:val="style-scope"/>
+          <w:rFonts w:ascii="Arial" w:hAnsi="Arial" w:cs="Arial"/>
+          <w:sz w:val="22"/>
+          <w:szCs w:val="22"/>
+          <w:bdr w:val="none" w:sz="0" w:space="0" w:color="auto" w:frame="1"/>
+        </w:rPr>
+      </w:pPr>
+    </w:p>
+    <w:p>
+      <w:pPr>
+        <w:pStyle w:val="NormalWeb"/>
+        <w:shd w:val="clear" w:color="auto" w:fill="FFFFFF"/>
+        <w:spacing w:before="0" w:beforeAutospacing="0" w:after="0" w:afterAutospacing="0"/>
+        <w:jc w:val="both"/>
+        <w:textAlignment w:val="baseline"/>
+        <w:rPr>
+          <w:rStyle w:val="style-scope"/>
+          <w:rFonts w:ascii="Arial" w:hAnsi="Arial" w:cs="Arial"/>
+          <w:sz w:val="22"/>
+          <w:szCs w:val="22"/>
+          <w:bdr w:val="none" w:sz="0" w:space="0" w:color="auto" w:frame="1"/>
+        </w:rPr>
+      </w:pPr>
+      <w:r>
+        <w:rPr>
+          <w:rStyle w:val="style-scope"/>
+          <w:rFonts w:ascii="Arial" w:hAnsi="Arial" w:cs="Arial"/>
+          <w:sz w:val="22"/>
+          <w:szCs w:val="22"/>
+          <w:bdr w:val="none" w:sz="0" w:space="0" w:color="auto" w:frame="1"/>
+        </w:rPr>
+        <w:t xml:space="preserve">O </w:t>
+      </w:r>
+      <w:proofErr w:type="spellStart"/>
+      <w:r>
+        <w:rPr>
+          <w:rStyle w:val="style-scope"/>
+          <w:rFonts w:ascii="Arial" w:hAnsi="Arial" w:cs="Arial"/>
+          <w:sz w:val="22"/>
+          <w:szCs w:val="22"/>
+          <w:bdr w:val="none" w:sz="0" w:space="0" w:color="auto" w:frame="1"/>
+        </w:rPr>
+        <w:t>Git</w:t>
+      </w:r>
+      <w:proofErr w:type="spellEnd"/>
+      <w:r>
+        <w:rPr>
+          <w:rStyle w:val="style-scope"/>
+          <w:rFonts w:ascii="Arial" w:hAnsi="Arial" w:cs="Arial"/>
+          <w:sz w:val="22"/>
+          <w:szCs w:val="22"/>
+          <w:bdr w:val="none" w:sz="0" w:space="0" w:color="auto" w:frame="1"/>
+        </w:rPr>
+        <w:t xml:space="preserve"> é um sistema de versionamento de código distribuído que foi criado em 2005 por Linus Torvalds</w:t>
+      </w:r>
+      <w:r>
+        <w:rPr>
+          <w:rStyle w:val="style-scope"/>
+          <w:rFonts w:ascii="Arial" w:hAnsi="Arial" w:cs="Arial"/>
+          <w:sz w:val="22"/>
+          <w:szCs w:val="22"/>
+          <w:bdr w:val="none" w:sz="0" w:space="0" w:color="auto" w:frame="1"/>
+        </w:rPr>
+        <w:t xml:space="preserve">, criador do sistema operacional Linux. </w:t>
+      </w:r>
+    </w:p>
+    <w:p>
+      <w:pPr>
+        <w:pStyle w:val="NormalWeb"/>
+        <w:shd w:val="clear" w:color="auto" w:fill="FFFFFF"/>
+        <w:spacing w:before="0" w:beforeAutospacing="0" w:after="0" w:afterAutospacing="0"/>
+        <w:jc w:val="both"/>
+        <w:textAlignment w:val="baseline"/>
+        <w:rPr>
+          <w:rStyle w:val="style-scope"/>
+          <w:rFonts w:ascii="Arial" w:hAnsi="Arial" w:cs="Arial"/>
+          <w:sz w:val="22"/>
+          <w:szCs w:val="22"/>
+          <w:bdr w:val="none" w:sz="0" w:space="0" w:color="auto" w:frame="1"/>
+        </w:rPr>
+      </w:pPr>
+    </w:p>
+    <w:p>
+      <w:pPr>
+        <w:pStyle w:val="NormalWeb"/>
+        <w:shd w:val="clear" w:color="auto" w:fill="FFFFFF"/>
+        <w:spacing w:before="0" w:beforeAutospacing="0" w:after="0" w:afterAutospacing="0"/>
+        <w:jc w:val="both"/>
+        <w:textAlignment w:val="baseline"/>
+        <w:rPr>
+          <w:rStyle w:val="style-scope"/>
+          <w:rFonts w:ascii="Arial" w:hAnsi="Arial" w:cs="Arial"/>
+          <w:sz w:val="22"/>
+          <w:szCs w:val="22"/>
+          <w:bdr w:val="none" w:sz="0" w:space="0" w:color="auto" w:frame="1"/>
+        </w:rPr>
+      </w:pPr>
+      <w:r>
+        <w:rPr>
+          <w:rStyle w:val="style-scope"/>
+          <w:rFonts w:ascii="Arial" w:hAnsi="Arial" w:cs="Arial"/>
+          <w:sz w:val="22"/>
+          <w:szCs w:val="22"/>
+          <w:bdr w:val="none" w:sz="0" w:space="0" w:color="auto" w:frame="1"/>
+        </w:rPr>
+        <w:t xml:space="preserve">Benefícios de aprender a manusear o </w:t>
+      </w:r>
+      <w:proofErr w:type="spellStart"/>
+      <w:r>
+        <w:rPr>
+          <w:rStyle w:val="style-scope"/>
+          <w:rFonts w:ascii="Arial" w:hAnsi="Arial" w:cs="Arial"/>
+          <w:sz w:val="22"/>
+          <w:szCs w:val="22"/>
+          <w:bdr w:val="none" w:sz="0" w:space="0" w:color="auto" w:frame="1"/>
+        </w:rPr>
+        <w:t>Git</w:t>
+      </w:r>
+      <w:proofErr w:type="spellEnd"/>
+      <w:r>
+        <w:rPr>
+          <w:rStyle w:val="style-scope"/>
+          <w:rFonts w:ascii="Arial" w:hAnsi="Arial" w:cs="Arial"/>
+          <w:sz w:val="22"/>
+          <w:szCs w:val="22"/>
+          <w:bdr w:val="none" w:sz="0" w:space="0" w:color="auto" w:frame="1"/>
+        </w:rPr>
+        <w:t xml:space="preserve"> e o GitHub:</w:t>
+      </w:r>
+    </w:p>
+    <w:p>
+      <w:pPr>
+        <w:pStyle w:val="NormalWeb"/>
+        <w:shd w:val="clear" w:color="auto" w:fill="FFFFFF"/>
+        <w:spacing w:before="0" w:beforeAutospacing="0" w:after="0" w:afterAutospacing="0"/>
+        <w:jc w:val="both"/>
+        <w:textAlignment w:val="baseline"/>
+        <w:rPr>
+          <w:rStyle w:val="style-scope"/>
+          <w:rFonts w:ascii="Arial" w:hAnsi="Arial" w:cs="Arial"/>
+          <w:sz w:val="22"/>
+          <w:szCs w:val="22"/>
+          <w:bdr w:val="none" w:sz="0" w:space="0" w:color="auto" w:frame="1"/>
+        </w:rPr>
+      </w:pPr>
+    </w:p>
+    <w:p>
+      <w:pPr>
+        <w:pStyle w:val="NormalWeb"/>
+        <w:numPr>
+          <w:ilvl w:val="0"/>
+          <w:numId w:val="4"/>
+        </w:numPr>
+        <w:shd w:val="clear" w:color="auto" w:fill="FFFFFF"/>
+        <w:spacing w:before="0" w:beforeAutospacing="0" w:after="0" w:afterAutospacing="0"/>
+        <w:jc w:val="both"/>
+        <w:textAlignment w:val="baseline"/>
+        <w:rPr>
+          <w:rStyle w:val="style-scope"/>
+          <w:rFonts w:ascii="Arial" w:hAnsi="Arial" w:cs="Arial"/>
+          <w:sz w:val="22"/>
+          <w:szCs w:val="22"/>
+          <w:bdr w:val="none" w:sz="0" w:space="0" w:color="auto" w:frame="1"/>
+        </w:rPr>
+      </w:pPr>
+      <w:r>
+        <w:rPr>
+          <w:rStyle w:val="style-scope"/>
+          <w:rFonts w:ascii="Arial" w:hAnsi="Arial" w:cs="Arial"/>
+          <w:sz w:val="22"/>
+          <w:szCs w:val="22"/>
+          <w:bdr w:val="none" w:sz="0" w:space="0" w:color="auto" w:frame="1"/>
+        </w:rPr>
+        <w:t>Controle de versão;</w:t>
+      </w:r>
+    </w:p>
+    <w:p>
+      <w:pPr>
+        <w:pStyle w:val="NormalWeb"/>
+        <w:numPr>
+          <w:ilvl w:val="0"/>
+          <w:numId w:val="4"/>
+        </w:numPr>
+        <w:shd w:val="clear" w:color="auto" w:fill="FFFFFF"/>
+        <w:spacing w:before="0" w:beforeAutospacing="0" w:after="0" w:afterAutospacing="0"/>
+        <w:jc w:val="both"/>
+        <w:textAlignment w:val="baseline"/>
+        <w:rPr>
+          <w:rStyle w:val="style-scope"/>
+          <w:rFonts w:ascii="Arial" w:hAnsi="Arial" w:cs="Arial"/>
+          <w:sz w:val="22"/>
+          <w:szCs w:val="22"/>
+          <w:bdr w:val="none" w:sz="0" w:space="0" w:color="auto" w:frame="1"/>
+        </w:rPr>
+      </w:pPr>
+      <w:r>
+        <w:rPr>
+          <w:rStyle w:val="style-scope"/>
+          <w:rFonts w:ascii="Arial" w:hAnsi="Arial" w:cs="Arial"/>
+          <w:sz w:val="22"/>
+          <w:szCs w:val="22"/>
+          <w:bdr w:val="none" w:sz="0" w:space="0" w:color="auto" w:frame="1"/>
+        </w:rPr>
+        <w:t>Armazenamento em nuvem;</w:t>
+      </w:r>
+    </w:p>
+    <w:p>
+      <w:pPr>
+        <w:pStyle w:val="NormalWeb"/>
+        <w:numPr>
+          <w:ilvl w:val="0"/>
+          <w:numId w:val="4"/>
+        </w:numPr>
+        <w:shd w:val="clear" w:color="auto" w:fill="FFFFFF"/>
+        <w:spacing w:before="0" w:beforeAutospacing="0" w:after="0" w:afterAutospacing="0"/>
+        <w:jc w:val="both"/>
+        <w:textAlignment w:val="baseline"/>
+        <w:rPr>
+          <w:rStyle w:val="style-scope"/>
+          <w:rFonts w:ascii="Arial" w:hAnsi="Arial" w:cs="Arial"/>
+          <w:sz w:val="22"/>
+          <w:szCs w:val="22"/>
+          <w:bdr w:val="none" w:sz="0" w:space="0" w:color="auto" w:frame="1"/>
+        </w:rPr>
+      </w:pPr>
+      <w:r>
+        <w:rPr>
+          <w:rStyle w:val="style-scope"/>
+          <w:rFonts w:ascii="Arial" w:hAnsi="Arial" w:cs="Arial"/>
+          <w:sz w:val="22"/>
+          <w:szCs w:val="22"/>
+          <w:bdr w:val="none" w:sz="0" w:space="0" w:color="auto" w:frame="1"/>
+        </w:rPr>
+        <w:t>Trabalho em equipe;</w:t>
+      </w:r>
+    </w:p>
+    <w:p>
+      <w:pPr>
+        <w:pStyle w:val="NormalWeb"/>
+        <w:numPr>
+          <w:ilvl w:val="0"/>
+          <w:numId w:val="4"/>
+        </w:numPr>
+        <w:shd w:val="clear" w:color="auto" w:fill="FFFFFF"/>
+        <w:spacing w:before="0" w:beforeAutospacing="0" w:after="0" w:afterAutospacing="0"/>
+        <w:jc w:val="both"/>
+        <w:textAlignment w:val="baseline"/>
+        <w:rPr>
+          <w:rStyle w:val="style-scope"/>
+          <w:rFonts w:ascii="Arial" w:hAnsi="Arial" w:cs="Arial"/>
+          <w:sz w:val="22"/>
+          <w:szCs w:val="22"/>
+          <w:bdr w:val="none" w:sz="0" w:space="0" w:color="auto" w:frame="1"/>
+        </w:rPr>
+      </w:pPr>
+      <w:r>
+        <w:rPr>
+          <w:rStyle w:val="style-scope"/>
+          <w:rFonts w:ascii="Arial" w:hAnsi="Arial" w:cs="Arial"/>
+          <w:sz w:val="22"/>
+          <w:szCs w:val="22"/>
+          <w:bdr w:val="none" w:sz="0" w:space="0" w:color="auto" w:frame="1"/>
+        </w:rPr>
+        <w:t>Melhorar seu código;</w:t>
+      </w:r>
+    </w:p>
+    <w:p>
+      <w:pPr>
+        <w:pStyle w:val="NormalWeb"/>
+        <w:numPr>
+          <w:ilvl w:val="0"/>
+          <w:numId w:val="4"/>
+        </w:numPr>
+        <w:shd w:val="clear" w:color="auto" w:fill="FFFFFF"/>
+        <w:spacing w:before="0" w:beforeAutospacing="0" w:after="0" w:afterAutospacing="0"/>
+        <w:jc w:val="both"/>
+        <w:textAlignment w:val="baseline"/>
+        <w:rPr>
+          <w:rStyle w:val="style-scope"/>
+          <w:rFonts w:ascii="Arial" w:hAnsi="Arial" w:cs="Arial"/>
+          <w:sz w:val="22"/>
+          <w:szCs w:val="22"/>
+          <w:bdr w:val="none" w:sz="0" w:space="0" w:color="auto" w:frame="1"/>
+        </w:rPr>
+      </w:pPr>
+      <w:r>
+        <w:rPr>
+          <w:rStyle w:val="style-scope"/>
+          <w:rFonts w:ascii="Arial" w:hAnsi="Arial" w:cs="Arial"/>
+          <w:sz w:val="22"/>
+          <w:szCs w:val="22"/>
+          <w:bdr w:val="none" w:sz="0" w:space="0" w:color="auto" w:frame="1"/>
+        </w:rPr>
+        <w:t>Reconhecimento.</w:t>
+      </w:r>
+    </w:p>
+    <w:p>
+      <w:pPr>
+        <w:pStyle w:val="NormalWeb"/>
+        <w:shd w:val="clear" w:color="auto" w:fill="FFFFFF"/>
+        <w:spacing w:before="0" w:beforeAutospacing="0" w:after="0" w:afterAutospacing="0"/>
+        <w:jc w:val="both"/>
+        <w:textAlignment w:val="baseline"/>
+        <w:rPr>
+          <w:rStyle w:val="style-scope"/>
+          <w:rFonts w:ascii="Arial" w:hAnsi="Arial" w:cs="Arial"/>
+          <w:sz w:val="22"/>
+          <w:szCs w:val="22"/>
+          <w:bdr w:val="none" w:sz="0" w:space="0" w:color="auto" w:frame="1"/>
+        </w:rPr>
+      </w:pPr>
+    </w:p>
+    <w:p>
+      <w:pPr>
+        <w:pStyle w:val="NormalWeb"/>
+        <w:shd w:val="clear" w:color="auto" w:fill="FFFFFF"/>
+        <w:spacing w:before="0" w:beforeAutospacing="0" w:after="0" w:afterAutospacing="0"/>
+        <w:jc w:val="both"/>
+        <w:textAlignment w:val="baseline"/>
+        <w:rPr>
+          <w:rStyle w:val="style-scope"/>
+          <w:rFonts w:ascii="Arial" w:hAnsi="Arial" w:cs="Arial"/>
+          <w:sz w:val="22"/>
+          <w:szCs w:val="22"/>
+          <w:bdr w:val="none" w:sz="0" w:space="0" w:color="auto" w:frame="1"/>
+        </w:rPr>
+      </w:pPr>
+    </w:p>
+    <w:p>
+      <w:pPr>
+        <w:pStyle w:val="NormalWeb"/>
+        <w:shd w:val="clear" w:color="auto" w:fill="FFFFFF"/>
+        <w:spacing w:before="0" w:beforeAutospacing="0" w:after="0" w:afterAutospacing="0"/>
+        <w:jc w:val="both"/>
+        <w:textAlignment w:val="baseline"/>
+        <w:rPr>
+          <w:rStyle w:val="style-scope"/>
+          <w:rFonts w:ascii="Arial" w:hAnsi="Arial" w:cs="Arial"/>
           <w:sz w:val="22"/>
           <w:szCs w:val="22"/>
           <w:bdr w:val="none" w:sz="0" w:space="0" w:color="auto" w:frame="1"/>
@@ -1197,6 +1601,3091 @@
         <w:rPr>
           <w:rStyle w:val="style-scope"/>
           <w:rFonts w:ascii="Arial" w:hAnsi="Arial" w:cs="Arial"/>
+          <w:b/>
+          <w:bCs/>
+          <w:sz w:val="22"/>
+          <w:szCs w:val="22"/>
+          <w:bdr w:val="none" w:sz="0" w:space="0" w:color="auto" w:frame="1"/>
+        </w:rPr>
+      </w:pPr>
+      <w:r>
+        <w:rPr>
+          <w:rStyle w:val="style-scope"/>
+          <w:rFonts w:ascii="Arial" w:hAnsi="Arial" w:cs="Arial"/>
+          <w:b/>
+          <w:bCs/>
+          <w:sz w:val="22"/>
+          <w:szCs w:val="22"/>
+          <w:bdr w:val="none" w:sz="0" w:space="0" w:color="auto" w:frame="1"/>
+        </w:rPr>
+        <w:t>Aula 0</w:t>
+      </w:r>
+      <w:r>
+        <w:rPr>
+          <w:rStyle w:val="style-scope"/>
+          <w:rFonts w:ascii="Arial" w:hAnsi="Arial" w:cs="Arial"/>
+          <w:b/>
+          <w:bCs/>
+          <w:sz w:val="22"/>
+          <w:szCs w:val="22"/>
+          <w:bdr w:val="none" w:sz="0" w:space="0" w:color="auto" w:frame="1"/>
+        </w:rPr>
+        <w:t>2</w:t>
+      </w:r>
+      <w:r>
+        <w:rPr>
+          <w:rStyle w:val="style-scope"/>
+          <w:rFonts w:ascii="Arial" w:hAnsi="Arial" w:cs="Arial"/>
+          <w:b/>
+          <w:bCs/>
+          <w:sz w:val="22"/>
+          <w:szCs w:val="22"/>
+          <w:bdr w:val="none" w:sz="0" w:space="0" w:color="auto" w:frame="1"/>
+        </w:rPr>
+        <w:t xml:space="preserve">: </w:t>
+      </w:r>
+      <w:r>
+        <w:rPr>
+          <w:rStyle w:val="style-scope"/>
+          <w:rFonts w:ascii="Arial" w:hAnsi="Arial" w:cs="Arial"/>
+          <w:b/>
+          <w:bCs/>
+          <w:sz w:val="22"/>
+          <w:szCs w:val="22"/>
+          <w:bdr w:val="none" w:sz="0" w:space="0" w:color="auto" w:frame="1"/>
+        </w:rPr>
+        <w:t xml:space="preserve">Navegação via </w:t>
+      </w:r>
+      <w:proofErr w:type="spellStart"/>
+      <w:r>
+        <w:rPr>
+          <w:rStyle w:val="style-scope"/>
+          <w:rFonts w:ascii="Arial" w:hAnsi="Arial" w:cs="Arial"/>
+          <w:b/>
+          <w:bCs/>
+          <w:sz w:val="22"/>
+          <w:szCs w:val="22"/>
+          <w:bdr w:val="none" w:sz="0" w:space="0" w:color="auto" w:frame="1"/>
+        </w:rPr>
+        <w:t>command</w:t>
+      </w:r>
+      <w:proofErr w:type="spellEnd"/>
+      <w:r>
+        <w:rPr>
+          <w:rStyle w:val="style-scope"/>
+          <w:rFonts w:ascii="Arial" w:hAnsi="Arial" w:cs="Arial"/>
+          <w:b/>
+          <w:bCs/>
+          <w:sz w:val="22"/>
+          <w:szCs w:val="22"/>
+          <w:bdr w:val="none" w:sz="0" w:space="0" w:color="auto" w:frame="1"/>
+        </w:rPr>
+        <w:t xml:space="preserve"> </w:t>
+      </w:r>
+      <w:proofErr w:type="spellStart"/>
+      <w:r>
+        <w:rPr>
+          <w:rStyle w:val="style-scope"/>
+          <w:rFonts w:ascii="Arial" w:hAnsi="Arial" w:cs="Arial"/>
+          <w:b/>
+          <w:bCs/>
+          <w:sz w:val="22"/>
+          <w:szCs w:val="22"/>
+          <w:bdr w:val="none" w:sz="0" w:space="0" w:color="auto" w:frame="1"/>
+        </w:rPr>
+        <w:t>line</w:t>
+      </w:r>
+      <w:proofErr w:type="spellEnd"/>
+      <w:r>
+        <w:rPr>
+          <w:rStyle w:val="style-scope"/>
+          <w:rFonts w:ascii="Arial" w:hAnsi="Arial" w:cs="Arial"/>
+          <w:b/>
+          <w:bCs/>
+          <w:sz w:val="22"/>
+          <w:szCs w:val="22"/>
+          <w:bdr w:val="none" w:sz="0" w:space="0" w:color="auto" w:frame="1"/>
+        </w:rPr>
+        <w:t xml:space="preserve"> Interface e Instalação</w:t>
+      </w:r>
+    </w:p>
+    <w:p>
+      <w:pPr>
+        <w:pStyle w:val="NormalWeb"/>
+        <w:shd w:val="clear" w:color="auto" w:fill="FFFFFF"/>
+        <w:spacing w:before="0" w:beforeAutospacing="0" w:after="0" w:afterAutospacing="0"/>
+        <w:jc w:val="center"/>
+        <w:textAlignment w:val="baseline"/>
+        <w:rPr>
+          <w:rStyle w:val="style-scope"/>
+          <w:rFonts w:ascii="Arial" w:hAnsi="Arial" w:cs="Arial"/>
+          <w:b/>
+          <w:bCs/>
+          <w:sz w:val="22"/>
+          <w:szCs w:val="22"/>
+          <w:bdr w:val="none" w:sz="0" w:space="0" w:color="auto" w:frame="1"/>
+        </w:rPr>
+      </w:pPr>
+      <w:r>
+        <w:rPr>
+          <w:rStyle w:val="style-scope"/>
+          <w:rFonts w:ascii="Arial" w:hAnsi="Arial" w:cs="Arial"/>
+          <w:b/>
+          <w:bCs/>
+          <w:sz w:val="22"/>
+          <w:szCs w:val="22"/>
+          <w:bdr w:val="none" w:sz="0" w:space="0" w:color="auto" w:frame="1"/>
+        </w:rPr>
+        <w:t xml:space="preserve"> - 16/03/2021</w:t>
+      </w:r>
+    </w:p>
+    <w:p>
+      <w:pPr>
+        <w:pStyle w:val="NormalWeb"/>
+        <w:shd w:val="clear" w:color="auto" w:fill="FFFFFF"/>
+        <w:spacing w:before="0" w:beforeAutospacing="0" w:after="0" w:afterAutospacing="0"/>
+        <w:jc w:val="both"/>
+        <w:textAlignment w:val="baseline"/>
+        <w:rPr>
+          <w:rStyle w:val="style-scope"/>
+          <w:rFonts w:ascii="Arial" w:hAnsi="Arial" w:cs="Arial"/>
+          <w:sz w:val="22"/>
+          <w:szCs w:val="22"/>
+          <w:bdr w:val="none" w:sz="0" w:space="0" w:color="auto" w:frame="1"/>
+        </w:rPr>
+      </w:pPr>
+    </w:p>
+    <w:p>
+      <w:pPr>
+        <w:pStyle w:val="NormalWeb"/>
+        <w:shd w:val="clear" w:color="auto" w:fill="FFFFFF"/>
+        <w:spacing w:before="0" w:beforeAutospacing="0" w:after="0" w:afterAutospacing="0"/>
+        <w:jc w:val="both"/>
+        <w:textAlignment w:val="baseline"/>
+        <w:rPr>
+          <w:rStyle w:val="style-scope"/>
+          <w:rFonts w:ascii="Arial" w:hAnsi="Arial" w:cs="Arial"/>
+          <w:sz w:val="22"/>
+          <w:szCs w:val="22"/>
+          <w:bdr w:val="none" w:sz="0" w:space="0" w:color="auto" w:frame="1"/>
+        </w:rPr>
+      </w:pPr>
+      <w:r>
+        <w:rPr>
+          <w:rStyle w:val="style-scope"/>
+          <w:rFonts w:ascii="Arial" w:hAnsi="Arial" w:cs="Arial"/>
+          <w:b/>
+          <w:bCs/>
+          <w:i/>
+          <w:iCs/>
+          <w:sz w:val="22"/>
+          <w:szCs w:val="22"/>
+          <w:bdr w:val="none" w:sz="0" w:space="0" w:color="auto" w:frame="1"/>
+        </w:rPr>
+        <w:t>Navegação</w:t>
+      </w:r>
+      <w:r>
+        <w:rPr>
+          <w:rStyle w:val="style-scope"/>
+          <w:rFonts w:ascii="Arial" w:hAnsi="Arial" w:cs="Arial"/>
+          <w:sz w:val="22"/>
+          <w:szCs w:val="22"/>
+          <w:bdr w:val="none" w:sz="0" w:space="0" w:color="auto" w:frame="1"/>
+        </w:rPr>
+        <w:t>:</w:t>
+      </w:r>
+    </w:p>
+    <w:p>
+      <w:pPr>
+        <w:pStyle w:val="NormalWeb"/>
+        <w:shd w:val="clear" w:color="auto" w:fill="FFFFFF"/>
+        <w:spacing w:before="0" w:beforeAutospacing="0" w:after="0" w:afterAutospacing="0"/>
+        <w:jc w:val="both"/>
+        <w:textAlignment w:val="baseline"/>
+        <w:rPr>
+          <w:rStyle w:val="style-scope"/>
+          <w:rFonts w:ascii="Arial" w:hAnsi="Arial" w:cs="Arial"/>
+          <w:sz w:val="22"/>
+          <w:szCs w:val="22"/>
+          <w:bdr w:val="none" w:sz="0" w:space="0" w:color="auto" w:frame="1"/>
+        </w:rPr>
+      </w:pPr>
+    </w:p>
+    <w:p>
+      <w:pPr>
+        <w:pStyle w:val="NormalWeb"/>
+        <w:shd w:val="clear" w:color="auto" w:fill="FFFFFF"/>
+        <w:spacing w:before="0" w:beforeAutospacing="0" w:after="0" w:afterAutospacing="0"/>
+        <w:jc w:val="both"/>
+        <w:textAlignment w:val="baseline"/>
+        <w:rPr>
+          <w:rStyle w:val="style-scope"/>
+          <w:rFonts w:ascii="Arial" w:hAnsi="Arial" w:cs="Arial"/>
+          <w:sz w:val="22"/>
+          <w:szCs w:val="22"/>
+          <w:bdr w:val="none" w:sz="0" w:space="0" w:color="auto" w:frame="1"/>
+        </w:rPr>
+      </w:pPr>
+      <w:r>
+        <w:rPr>
+          <w:rStyle w:val="style-scope"/>
+          <w:rFonts w:ascii="Arial" w:hAnsi="Arial" w:cs="Arial"/>
+          <w:sz w:val="22"/>
+          <w:szCs w:val="22"/>
+          <w:bdr w:val="none" w:sz="0" w:space="0" w:color="auto" w:frame="1"/>
+        </w:rPr>
+        <w:t>GUI</w:t>
+      </w:r>
+      <w:r>
+        <w:rPr>
+          <w:rStyle w:val="style-scope"/>
+          <w:rFonts w:ascii="Arial" w:hAnsi="Arial" w:cs="Arial"/>
+          <w:sz w:val="22"/>
+          <w:szCs w:val="22"/>
+          <w:bdr w:val="none" w:sz="0" w:space="0" w:color="auto" w:frame="1"/>
+        </w:rPr>
+        <w:t xml:space="preserve"> (</w:t>
+      </w:r>
+      <w:proofErr w:type="spellStart"/>
+      <w:r>
+        <w:rPr>
+          <w:rStyle w:val="style-scope"/>
+          <w:rFonts w:ascii="Arial" w:hAnsi="Arial" w:cs="Arial"/>
+          <w:sz w:val="22"/>
+          <w:szCs w:val="22"/>
+          <w:bdr w:val="none" w:sz="0" w:space="0" w:color="auto" w:frame="1"/>
+        </w:rPr>
+        <w:t>Grafic</w:t>
+      </w:r>
+      <w:proofErr w:type="spellEnd"/>
+      <w:r>
+        <w:rPr>
+          <w:rStyle w:val="style-scope"/>
+          <w:rFonts w:ascii="Arial" w:hAnsi="Arial" w:cs="Arial"/>
+          <w:sz w:val="22"/>
+          <w:szCs w:val="22"/>
+          <w:bdr w:val="none" w:sz="0" w:space="0" w:color="auto" w:frame="1"/>
+        </w:rPr>
+        <w:t xml:space="preserve"> </w:t>
+      </w:r>
+      <w:proofErr w:type="spellStart"/>
+      <w:r>
+        <w:rPr>
+          <w:rStyle w:val="style-scope"/>
+          <w:rFonts w:ascii="Arial" w:hAnsi="Arial" w:cs="Arial"/>
+          <w:sz w:val="22"/>
+          <w:szCs w:val="22"/>
+          <w:bdr w:val="none" w:sz="0" w:space="0" w:color="auto" w:frame="1"/>
+        </w:rPr>
+        <w:t>User</w:t>
+      </w:r>
+      <w:proofErr w:type="spellEnd"/>
+      <w:r>
+        <w:rPr>
+          <w:rStyle w:val="style-scope"/>
+          <w:rFonts w:ascii="Arial" w:hAnsi="Arial" w:cs="Arial"/>
+          <w:sz w:val="22"/>
+          <w:szCs w:val="22"/>
+          <w:bdr w:val="none" w:sz="0" w:space="0" w:color="auto" w:frame="1"/>
+        </w:rPr>
+        <w:t xml:space="preserve"> Interface) para softwares com interfaces gráficas;</w:t>
+      </w:r>
+    </w:p>
+    <w:p>
+      <w:pPr>
+        <w:pStyle w:val="NormalWeb"/>
+        <w:shd w:val="clear" w:color="auto" w:fill="FFFFFF"/>
+        <w:spacing w:before="0" w:beforeAutospacing="0" w:after="0" w:afterAutospacing="0"/>
+        <w:jc w:val="both"/>
+        <w:textAlignment w:val="baseline"/>
+        <w:rPr>
+          <w:rStyle w:val="style-scope"/>
+          <w:rFonts w:ascii="Arial" w:hAnsi="Arial" w:cs="Arial"/>
+          <w:sz w:val="22"/>
+          <w:szCs w:val="22"/>
+          <w:bdr w:val="none" w:sz="0" w:space="0" w:color="auto" w:frame="1"/>
+        </w:rPr>
+      </w:pPr>
+    </w:p>
+    <w:p>
+      <w:pPr>
+        <w:pStyle w:val="NormalWeb"/>
+        <w:shd w:val="clear" w:color="auto" w:fill="FFFFFF"/>
+        <w:spacing w:before="0" w:beforeAutospacing="0" w:after="0" w:afterAutospacing="0"/>
+        <w:jc w:val="both"/>
+        <w:textAlignment w:val="baseline"/>
+        <w:rPr>
+          <w:rStyle w:val="style-scope"/>
+          <w:rFonts w:ascii="Arial" w:hAnsi="Arial" w:cs="Arial"/>
+          <w:sz w:val="22"/>
+          <w:szCs w:val="22"/>
+          <w:bdr w:val="none" w:sz="0" w:space="0" w:color="auto" w:frame="1"/>
+        </w:rPr>
+      </w:pPr>
+      <w:r>
+        <w:rPr>
+          <w:rStyle w:val="style-scope"/>
+          <w:rFonts w:ascii="Arial" w:hAnsi="Arial" w:cs="Arial"/>
+          <w:sz w:val="22"/>
+          <w:szCs w:val="22"/>
+          <w:bdr w:val="none" w:sz="0" w:space="0" w:color="auto" w:frame="1"/>
+        </w:rPr>
+        <w:t>CLI (</w:t>
+      </w:r>
+      <w:r>
+        <w:rPr>
+          <w:rStyle w:val="style-scope"/>
+          <w:rFonts w:ascii="Arial" w:hAnsi="Arial" w:cs="Arial"/>
+          <w:sz w:val="22"/>
+          <w:szCs w:val="22"/>
+          <w:bdr w:val="none" w:sz="0" w:space="0" w:color="auto" w:frame="1"/>
+        </w:rPr>
+        <w:t xml:space="preserve">Command </w:t>
+      </w:r>
+      <w:proofErr w:type="spellStart"/>
+      <w:r>
+        <w:rPr>
+          <w:rStyle w:val="style-scope"/>
+          <w:rFonts w:ascii="Arial" w:hAnsi="Arial" w:cs="Arial"/>
+          <w:sz w:val="22"/>
+          <w:szCs w:val="22"/>
+          <w:bdr w:val="none" w:sz="0" w:space="0" w:color="auto" w:frame="1"/>
+        </w:rPr>
+        <w:t>Line</w:t>
+      </w:r>
+      <w:proofErr w:type="spellEnd"/>
+      <w:r>
+        <w:rPr>
+          <w:rStyle w:val="style-scope"/>
+          <w:rFonts w:ascii="Arial" w:hAnsi="Arial" w:cs="Arial"/>
+          <w:sz w:val="22"/>
+          <w:szCs w:val="22"/>
+          <w:bdr w:val="none" w:sz="0" w:space="0" w:color="auto" w:frame="1"/>
+        </w:rPr>
+        <w:t xml:space="preserve"> Interface</w:t>
+      </w:r>
+      <w:r>
+        <w:rPr>
+          <w:rStyle w:val="style-scope"/>
+          <w:rFonts w:ascii="Arial" w:hAnsi="Arial" w:cs="Arial"/>
+          <w:sz w:val="22"/>
+          <w:szCs w:val="22"/>
+          <w:bdr w:val="none" w:sz="0" w:space="0" w:color="auto" w:frame="1"/>
+        </w:rPr>
+        <w:t xml:space="preserve">) para softwares sem interfaces gráficas. </w:t>
+      </w:r>
+    </w:p>
+    <w:p>
+      <w:pPr>
+        <w:pStyle w:val="NormalWeb"/>
+        <w:shd w:val="clear" w:color="auto" w:fill="FFFFFF"/>
+        <w:spacing w:before="0" w:beforeAutospacing="0" w:after="0" w:afterAutospacing="0"/>
+        <w:jc w:val="both"/>
+        <w:textAlignment w:val="baseline"/>
+        <w:rPr>
+          <w:rStyle w:val="style-scope"/>
+          <w:rFonts w:ascii="Arial" w:hAnsi="Arial" w:cs="Arial"/>
+          <w:sz w:val="22"/>
+          <w:szCs w:val="22"/>
+          <w:bdr w:val="none" w:sz="0" w:space="0" w:color="auto" w:frame="1"/>
+        </w:rPr>
+      </w:pPr>
+    </w:p>
+    <w:p>
+      <w:pPr>
+        <w:pStyle w:val="NormalWeb"/>
+        <w:shd w:val="clear" w:color="auto" w:fill="FFFFFF"/>
+        <w:spacing w:before="0" w:beforeAutospacing="0" w:after="0" w:afterAutospacing="0"/>
+        <w:jc w:val="both"/>
+        <w:textAlignment w:val="baseline"/>
+        <w:rPr>
+          <w:rStyle w:val="style-scope"/>
+          <w:rFonts w:ascii="Arial" w:hAnsi="Arial" w:cs="Arial"/>
+          <w:sz w:val="22"/>
+          <w:szCs w:val="22"/>
+          <w:bdr w:val="none" w:sz="0" w:space="0" w:color="auto" w:frame="1"/>
+        </w:rPr>
+      </w:pPr>
+      <w:r>
+        <w:rPr>
+          <w:rStyle w:val="style-scope"/>
+          <w:rFonts w:ascii="Arial" w:hAnsi="Arial" w:cs="Arial"/>
+          <w:sz w:val="22"/>
+          <w:szCs w:val="22"/>
+          <w:bdr w:val="none" w:sz="0" w:space="0" w:color="auto" w:frame="1"/>
+        </w:rPr>
+        <w:t xml:space="preserve">O </w:t>
+      </w:r>
+      <w:proofErr w:type="spellStart"/>
+      <w:r>
+        <w:rPr>
+          <w:rStyle w:val="style-scope"/>
+          <w:rFonts w:ascii="Arial" w:hAnsi="Arial" w:cs="Arial"/>
+          <w:sz w:val="22"/>
+          <w:szCs w:val="22"/>
+          <w:bdr w:val="none" w:sz="0" w:space="0" w:color="auto" w:frame="1"/>
+        </w:rPr>
+        <w:t>Git</w:t>
+      </w:r>
+      <w:proofErr w:type="spellEnd"/>
+      <w:r>
+        <w:rPr>
+          <w:rStyle w:val="style-scope"/>
+          <w:rFonts w:ascii="Arial" w:hAnsi="Arial" w:cs="Arial"/>
+          <w:sz w:val="22"/>
+          <w:szCs w:val="22"/>
+          <w:bdr w:val="none" w:sz="0" w:space="0" w:color="auto" w:frame="1"/>
+        </w:rPr>
+        <w:t xml:space="preserve"> é um Command </w:t>
+      </w:r>
+      <w:proofErr w:type="spellStart"/>
+      <w:r>
+        <w:rPr>
+          <w:rStyle w:val="style-scope"/>
+          <w:rFonts w:ascii="Arial" w:hAnsi="Arial" w:cs="Arial"/>
+          <w:sz w:val="22"/>
+          <w:szCs w:val="22"/>
+          <w:bdr w:val="none" w:sz="0" w:space="0" w:color="auto" w:frame="1"/>
+        </w:rPr>
+        <w:t>Line</w:t>
+      </w:r>
+      <w:proofErr w:type="spellEnd"/>
+      <w:r>
+        <w:rPr>
+          <w:rStyle w:val="style-scope"/>
+          <w:rFonts w:ascii="Arial" w:hAnsi="Arial" w:cs="Arial"/>
+          <w:sz w:val="22"/>
+          <w:szCs w:val="22"/>
+          <w:bdr w:val="none" w:sz="0" w:space="0" w:color="auto" w:frame="1"/>
+        </w:rPr>
+        <w:t xml:space="preserve"> Interface</w:t>
+      </w:r>
+      <w:r>
+        <w:rPr>
+          <w:rStyle w:val="style-scope"/>
+          <w:rFonts w:ascii="Arial" w:hAnsi="Arial" w:cs="Arial"/>
+          <w:sz w:val="22"/>
+          <w:szCs w:val="22"/>
+          <w:bdr w:val="none" w:sz="0" w:space="0" w:color="auto" w:frame="1"/>
+        </w:rPr>
+        <w:t xml:space="preserve"> (CLI)</w:t>
+      </w:r>
+      <w:r>
+        <w:rPr>
+          <w:rStyle w:val="style-scope"/>
+          <w:rFonts w:ascii="Arial" w:hAnsi="Arial" w:cs="Arial"/>
+          <w:sz w:val="22"/>
+          <w:szCs w:val="22"/>
+          <w:bdr w:val="none" w:sz="0" w:space="0" w:color="auto" w:frame="1"/>
+        </w:rPr>
+        <w:t>. Ou seja, ele não tem uma interface gráfica.</w:t>
+      </w:r>
+    </w:p>
+    <w:p>
+      <w:pPr>
+        <w:pStyle w:val="NormalWeb"/>
+        <w:shd w:val="clear" w:color="auto" w:fill="FFFFFF"/>
+        <w:spacing w:before="0" w:beforeAutospacing="0" w:after="0" w:afterAutospacing="0"/>
+        <w:jc w:val="both"/>
+        <w:textAlignment w:val="baseline"/>
+        <w:rPr>
+          <w:rStyle w:val="style-scope"/>
+          <w:rFonts w:ascii="Arial" w:hAnsi="Arial" w:cs="Arial"/>
+          <w:sz w:val="22"/>
+          <w:szCs w:val="22"/>
+          <w:bdr w:val="none" w:sz="0" w:space="0" w:color="auto" w:frame="1"/>
+        </w:rPr>
+      </w:pPr>
+    </w:p>
+    <w:p>
+      <w:pPr>
+        <w:pStyle w:val="NormalWeb"/>
+        <w:shd w:val="clear" w:color="auto" w:fill="FFFFFF"/>
+        <w:spacing w:before="0" w:beforeAutospacing="0" w:after="0" w:afterAutospacing="0"/>
+        <w:jc w:val="both"/>
+        <w:textAlignment w:val="baseline"/>
+        <w:rPr>
+          <w:rStyle w:val="style-scope"/>
+          <w:rFonts w:ascii="Arial" w:hAnsi="Arial" w:cs="Arial"/>
+          <w:b/>
+          <w:bCs/>
+          <w:i/>
+          <w:iCs/>
+          <w:sz w:val="22"/>
+          <w:szCs w:val="22"/>
+          <w:bdr w:val="none" w:sz="0" w:space="0" w:color="auto" w:frame="1"/>
+        </w:rPr>
+      </w:pPr>
+      <w:r>
+        <w:rPr>
+          <w:rStyle w:val="style-scope"/>
+          <w:rFonts w:ascii="Arial" w:hAnsi="Arial" w:cs="Arial"/>
+          <w:b/>
+          <w:bCs/>
+          <w:i/>
+          <w:iCs/>
+          <w:sz w:val="22"/>
+          <w:szCs w:val="22"/>
+          <w:bdr w:val="none" w:sz="0" w:space="0" w:color="auto" w:frame="1"/>
+        </w:rPr>
+        <w:t>O que vamos aprender?</w:t>
+      </w:r>
+    </w:p>
+    <w:p>
+      <w:pPr>
+        <w:pStyle w:val="NormalWeb"/>
+        <w:shd w:val="clear" w:color="auto" w:fill="FFFFFF"/>
+        <w:spacing w:before="0" w:beforeAutospacing="0" w:after="0" w:afterAutospacing="0"/>
+        <w:jc w:val="both"/>
+        <w:textAlignment w:val="baseline"/>
+        <w:rPr>
+          <w:rStyle w:val="style-scope"/>
+          <w:rFonts w:ascii="Arial" w:hAnsi="Arial" w:cs="Arial"/>
+          <w:sz w:val="22"/>
+          <w:szCs w:val="22"/>
+          <w:bdr w:val="none" w:sz="0" w:space="0" w:color="auto" w:frame="1"/>
+        </w:rPr>
+      </w:pPr>
+    </w:p>
+    <w:p>
+      <w:pPr>
+        <w:pStyle w:val="NormalWeb"/>
+        <w:numPr>
+          <w:ilvl w:val="0"/>
+          <w:numId w:val="5"/>
+        </w:numPr>
+        <w:shd w:val="clear" w:color="auto" w:fill="FFFFFF"/>
+        <w:spacing w:before="0" w:beforeAutospacing="0" w:after="0" w:afterAutospacing="0"/>
+        <w:jc w:val="both"/>
+        <w:textAlignment w:val="baseline"/>
+        <w:rPr>
+          <w:rStyle w:val="style-scope"/>
+          <w:rFonts w:ascii="Arial" w:hAnsi="Arial" w:cs="Arial"/>
+          <w:sz w:val="22"/>
+          <w:szCs w:val="22"/>
+          <w:bdr w:val="none" w:sz="0" w:space="0" w:color="auto" w:frame="1"/>
+        </w:rPr>
+      </w:pPr>
+      <w:r>
+        <w:rPr>
+          <w:rStyle w:val="style-scope"/>
+          <w:rFonts w:ascii="Arial" w:hAnsi="Arial" w:cs="Arial"/>
+          <w:sz w:val="22"/>
+          <w:szCs w:val="22"/>
+          <w:bdr w:val="none" w:sz="0" w:space="0" w:color="auto" w:frame="1"/>
+        </w:rPr>
+        <w:t>Mudar de pastas;</w:t>
+      </w:r>
+    </w:p>
+    <w:p>
+      <w:pPr>
+        <w:pStyle w:val="NormalWeb"/>
+        <w:numPr>
+          <w:ilvl w:val="0"/>
+          <w:numId w:val="5"/>
+        </w:numPr>
+        <w:shd w:val="clear" w:color="auto" w:fill="FFFFFF"/>
+        <w:spacing w:before="0" w:beforeAutospacing="0" w:after="0" w:afterAutospacing="0"/>
+        <w:jc w:val="both"/>
+        <w:textAlignment w:val="baseline"/>
+        <w:rPr>
+          <w:rStyle w:val="style-scope"/>
+          <w:rFonts w:ascii="Arial" w:hAnsi="Arial" w:cs="Arial"/>
+          <w:sz w:val="22"/>
+          <w:szCs w:val="22"/>
+          <w:bdr w:val="none" w:sz="0" w:space="0" w:color="auto" w:frame="1"/>
+        </w:rPr>
+      </w:pPr>
+      <w:r>
+        <w:rPr>
+          <w:rStyle w:val="style-scope"/>
+          <w:rFonts w:ascii="Arial" w:hAnsi="Arial" w:cs="Arial"/>
+          <w:sz w:val="22"/>
+          <w:szCs w:val="22"/>
+          <w:bdr w:val="none" w:sz="0" w:space="0" w:color="auto" w:frame="1"/>
+        </w:rPr>
+        <w:t>Listar as pastas;</w:t>
+      </w:r>
+    </w:p>
+    <w:p>
+      <w:pPr>
+        <w:pStyle w:val="NormalWeb"/>
+        <w:numPr>
+          <w:ilvl w:val="0"/>
+          <w:numId w:val="5"/>
+        </w:numPr>
+        <w:shd w:val="clear" w:color="auto" w:fill="FFFFFF"/>
+        <w:spacing w:before="0" w:beforeAutospacing="0" w:after="0" w:afterAutospacing="0"/>
+        <w:jc w:val="both"/>
+        <w:textAlignment w:val="baseline"/>
+        <w:rPr>
+          <w:rStyle w:val="style-scope"/>
+          <w:rFonts w:ascii="Arial" w:hAnsi="Arial" w:cs="Arial"/>
+          <w:sz w:val="22"/>
+          <w:szCs w:val="22"/>
+          <w:bdr w:val="none" w:sz="0" w:space="0" w:color="auto" w:frame="1"/>
+        </w:rPr>
+      </w:pPr>
+      <w:r>
+        <w:rPr>
+          <w:rStyle w:val="style-scope"/>
+          <w:rFonts w:ascii="Arial" w:hAnsi="Arial" w:cs="Arial"/>
+          <w:sz w:val="22"/>
+          <w:szCs w:val="22"/>
+          <w:bdr w:val="none" w:sz="0" w:space="0" w:color="auto" w:frame="1"/>
+        </w:rPr>
+        <w:t>Criar pastas/arquivos;</w:t>
+      </w:r>
+    </w:p>
+    <w:p>
+      <w:pPr>
+        <w:pStyle w:val="NormalWeb"/>
+        <w:numPr>
+          <w:ilvl w:val="0"/>
+          <w:numId w:val="5"/>
+        </w:numPr>
+        <w:shd w:val="clear" w:color="auto" w:fill="FFFFFF"/>
+        <w:spacing w:before="0" w:beforeAutospacing="0" w:after="0" w:afterAutospacing="0"/>
+        <w:jc w:val="both"/>
+        <w:textAlignment w:val="baseline"/>
+        <w:rPr>
+          <w:rStyle w:val="style-scope"/>
+          <w:rFonts w:ascii="Arial" w:hAnsi="Arial" w:cs="Arial"/>
+          <w:sz w:val="22"/>
+          <w:szCs w:val="22"/>
+          <w:bdr w:val="none" w:sz="0" w:space="0" w:color="auto" w:frame="1"/>
+        </w:rPr>
+      </w:pPr>
+      <w:r>
+        <w:rPr>
+          <w:rStyle w:val="style-scope"/>
+          <w:rFonts w:ascii="Arial" w:hAnsi="Arial" w:cs="Arial"/>
+          <w:sz w:val="22"/>
+          <w:szCs w:val="22"/>
+          <w:bdr w:val="none" w:sz="0" w:space="0" w:color="auto" w:frame="1"/>
+        </w:rPr>
+        <w:t>Deletar pastas/arquivos.</w:t>
+      </w:r>
+    </w:p>
+    <w:p>
+      <w:pPr>
+        <w:pStyle w:val="NormalWeb"/>
+        <w:shd w:val="clear" w:color="auto" w:fill="FFFFFF"/>
+        <w:spacing w:before="0" w:beforeAutospacing="0" w:after="0" w:afterAutospacing="0"/>
+        <w:jc w:val="both"/>
+        <w:textAlignment w:val="baseline"/>
+        <w:rPr>
+          <w:rStyle w:val="style-scope"/>
+          <w:rFonts w:ascii="Arial" w:hAnsi="Arial" w:cs="Arial"/>
+          <w:sz w:val="22"/>
+          <w:szCs w:val="22"/>
+          <w:bdr w:val="none" w:sz="0" w:space="0" w:color="auto" w:frame="1"/>
+        </w:rPr>
+      </w:pPr>
+    </w:p>
+    <w:p>
+      <w:pPr>
+        <w:pStyle w:val="NormalWeb"/>
+        <w:shd w:val="clear" w:color="auto" w:fill="FFFFFF"/>
+        <w:spacing w:before="0" w:beforeAutospacing="0" w:after="0" w:afterAutospacing="0"/>
+        <w:jc w:val="both"/>
+        <w:textAlignment w:val="baseline"/>
+        <w:rPr>
+          <w:rStyle w:val="style-scope"/>
+          <w:rFonts w:ascii="Arial" w:hAnsi="Arial" w:cs="Arial"/>
+          <w:sz w:val="22"/>
+          <w:szCs w:val="22"/>
+          <w:bdr w:val="none" w:sz="0" w:space="0" w:color="auto" w:frame="1"/>
+        </w:rPr>
+      </w:pPr>
+      <w:r>
+        <w:rPr>
+          <w:rStyle w:val="style-scope"/>
+          <w:rFonts w:ascii="Arial" w:hAnsi="Arial" w:cs="Arial"/>
+          <w:sz w:val="22"/>
+          <w:szCs w:val="22"/>
+          <w:bdr w:val="none" w:sz="0" w:space="0" w:color="auto" w:frame="1"/>
+        </w:rPr>
+        <w:t>Diferenças d</w:t>
+      </w:r>
+      <w:r>
+        <w:rPr>
+          <w:rStyle w:val="style-scope"/>
+          <w:rFonts w:ascii="Arial" w:hAnsi="Arial" w:cs="Arial"/>
+          <w:sz w:val="22"/>
+          <w:szCs w:val="22"/>
+          <w:bdr w:val="none" w:sz="0" w:space="0" w:color="auto" w:frame="1"/>
+        </w:rPr>
+        <w:t xml:space="preserve">os comandos </w:t>
+      </w:r>
+      <w:proofErr w:type="spellStart"/>
+      <w:r>
+        <w:rPr>
+          <w:rStyle w:val="style-scope"/>
+          <w:rFonts w:ascii="Arial" w:hAnsi="Arial" w:cs="Arial"/>
+          <w:sz w:val="22"/>
+          <w:szCs w:val="22"/>
+          <w:bdr w:val="none" w:sz="0" w:space="0" w:color="auto" w:frame="1"/>
+        </w:rPr>
+        <w:t>Git</w:t>
+      </w:r>
+      <w:proofErr w:type="spellEnd"/>
+      <w:r>
+        <w:rPr>
+          <w:rStyle w:val="style-scope"/>
+          <w:rFonts w:ascii="Arial" w:hAnsi="Arial" w:cs="Arial"/>
+          <w:sz w:val="22"/>
+          <w:szCs w:val="22"/>
+          <w:bdr w:val="none" w:sz="0" w:space="0" w:color="auto" w:frame="1"/>
+        </w:rPr>
+        <w:t xml:space="preserve"> de acordo com o </w:t>
+      </w:r>
+      <w:r>
+        <w:rPr>
+          <w:rStyle w:val="style-scope"/>
+          <w:rFonts w:ascii="Arial" w:hAnsi="Arial" w:cs="Arial"/>
+          <w:sz w:val="22"/>
+          <w:szCs w:val="22"/>
+          <w:bdr w:val="none" w:sz="0" w:space="0" w:color="auto" w:frame="1"/>
+        </w:rPr>
+        <w:t xml:space="preserve">terminal do </w:t>
+      </w:r>
+      <w:r>
+        <w:rPr>
+          <w:rStyle w:val="style-scope"/>
+          <w:rFonts w:ascii="Arial" w:hAnsi="Arial" w:cs="Arial"/>
+          <w:sz w:val="22"/>
+          <w:szCs w:val="22"/>
+          <w:bdr w:val="none" w:sz="0" w:space="0" w:color="auto" w:frame="1"/>
+        </w:rPr>
+        <w:t>sistema operacional utilizado:</w:t>
+      </w:r>
+    </w:p>
+    <w:p>
+      <w:pPr>
+        <w:pStyle w:val="NormalWeb"/>
+        <w:shd w:val="clear" w:color="auto" w:fill="FFFFFF"/>
+        <w:spacing w:before="0" w:beforeAutospacing="0" w:after="0" w:afterAutospacing="0"/>
+        <w:jc w:val="both"/>
+        <w:textAlignment w:val="baseline"/>
+        <w:rPr>
+          <w:rStyle w:val="style-scope"/>
+          <w:rFonts w:ascii="Arial" w:hAnsi="Arial" w:cs="Arial"/>
+          <w:sz w:val="22"/>
+          <w:szCs w:val="22"/>
+          <w:bdr w:val="none" w:sz="0" w:space="0" w:color="auto" w:frame="1"/>
+        </w:rPr>
+      </w:pPr>
+    </w:p>
+    <w:p>
+      <w:pPr>
+        <w:pStyle w:val="NormalWeb"/>
+        <w:shd w:val="clear" w:color="auto" w:fill="FFFFFF"/>
+        <w:spacing w:before="0" w:beforeAutospacing="0" w:after="0" w:afterAutospacing="0"/>
+        <w:jc w:val="center"/>
+        <w:textAlignment w:val="baseline"/>
+        <w:rPr>
+          <w:rStyle w:val="style-scope"/>
+          <w:rFonts w:ascii="Arial" w:hAnsi="Arial" w:cs="Arial"/>
+          <w:sz w:val="22"/>
+          <w:szCs w:val="22"/>
+          <w:bdr w:val="none" w:sz="0" w:space="0" w:color="auto" w:frame="1"/>
+        </w:rPr>
+      </w:pPr>
+      <w:r>
+        <w:rPr>
+          <w:noProof/>
+        </w:rPr>
+        <w:drawing>
+          <wp:inline distT="0" distB="0" distL="0" distR="0" wp14:anchorId="236137B4" wp14:editId="63A2AD42">
+            <wp:extent cx="4438650" cy="2295525"/>
+            <wp:effectExtent l="0" t="0" r="0" b="9525"/>
+            <wp:docPr id="1" name="Imagem 1"/>
+            <wp:cNvGraphicFramePr>
+              <a:graphicFrameLocks xmlns:a="http://schemas.openxmlformats.org/drawingml/2006/main" noChangeAspect="1"/>
+            </wp:cNvGraphicFramePr>
+            <a:graphic xmlns:a="http://schemas.openxmlformats.org/drawingml/2006/main">
+              <a:graphicData uri="http://schemas.openxmlformats.org/drawingml/2006/picture">
+                <pic:pic xmlns:pic="http://schemas.openxmlformats.org/drawingml/2006/picture">
+                  <pic:nvPicPr>
+                    <pic:cNvPr id="1" name=""/>
+                    <pic:cNvPicPr/>
+                  </pic:nvPicPr>
+                  <pic:blipFill>
+                    <a:blip r:embed="rId9"/>
+                    <a:stretch>
+                      <a:fillRect/>
+                    </a:stretch>
+                  </pic:blipFill>
+                  <pic:spPr>
+                    <a:xfrm>
+                      <a:off x="0" y="0"/>
+                      <a:ext cx="4438650" cy="2295525"/>
+                    </a:xfrm>
+                    <a:prstGeom prst="rect">
+                      <a:avLst/>
+                    </a:prstGeom>
+                  </pic:spPr>
+                </pic:pic>
+              </a:graphicData>
+            </a:graphic>
+          </wp:inline>
+        </w:drawing>
+      </w:r>
+    </w:p>
+    <w:p>
+      <w:pPr>
+        <w:pStyle w:val="NormalWeb"/>
+        <w:shd w:val="clear" w:color="auto" w:fill="FFFFFF"/>
+        <w:spacing w:before="0" w:beforeAutospacing="0" w:after="0" w:afterAutospacing="0"/>
+        <w:jc w:val="center"/>
+        <w:textAlignment w:val="baseline"/>
+        <w:rPr>
+          <w:rStyle w:val="style-scope"/>
+          <w:rFonts w:ascii="Arial" w:hAnsi="Arial" w:cs="Arial"/>
+          <w:sz w:val="22"/>
+          <w:szCs w:val="22"/>
+          <w:bdr w:val="none" w:sz="0" w:space="0" w:color="auto" w:frame="1"/>
+        </w:rPr>
+      </w:pPr>
+    </w:p>
+    <w:p>
+      <w:pPr>
+        <w:pStyle w:val="NormalWeb"/>
+        <w:shd w:val="clear" w:color="auto" w:fill="FFFFFF"/>
+        <w:spacing w:before="0" w:beforeAutospacing="0" w:after="0" w:afterAutospacing="0"/>
+        <w:jc w:val="center"/>
+        <w:textAlignment w:val="baseline"/>
+        <w:rPr>
+          <w:rStyle w:val="style-scope"/>
+          <w:rFonts w:ascii="Arial" w:hAnsi="Arial" w:cs="Arial"/>
+          <w:sz w:val="22"/>
+          <w:szCs w:val="22"/>
+          <w:bdr w:val="none" w:sz="0" w:space="0" w:color="auto" w:frame="1"/>
+        </w:rPr>
+      </w:pPr>
+    </w:p>
+    <w:p>
+      <w:pPr>
+        <w:pStyle w:val="NormalWeb"/>
+        <w:shd w:val="clear" w:color="auto" w:fill="FFFFFF"/>
+        <w:spacing w:before="0" w:beforeAutospacing="0" w:after="0" w:afterAutospacing="0"/>
+        <w:jc w:val="center"/>
+        <w:textAlignment w:val="baseline"/>
+        <w:rPr>
+          <w:rStyle w:val="style-scope"/>
+          <w:rFonts w:ascii="Arial" w:hAnsi="Arial" w:cs="Arial"/>
+          <w:sz w:val="22"/>
+          <w:szCs w:val="22"/>
+          <w:bdr w:val="none" w:sz="0" w:space="0" w:color="auto" w:frame="1"/>
+        </w:rPr>
+      </w:pPr>
+    </w:p>
+    <w:p>
+      <w:pPr>
+        <w:pStyle w:val="NormalWeb"/>
+        <w:shd w:val="clear" w:color="auto" w:fill="FFFFFF"/>
+        <w:spacing w:before="0" w:beforeAutospacing="0" w:after="0" w:afterAutospacing="0"/>
+        <w:jc w:val="center"/>
+        <w:textAlignment w:val="baseline"/>
+        <w:rPr>
+          <w:rStyle w:val="style-scope"/>
+          <w:rFonts w:ascii="Arial" w:hAnsi="Arial" w:cs="Arial"/>
+          <w:sz w:val="22"/>
+          <w:szCs w:val="22"/>
+          <w:bdr w:val="none" w:sz="0" w:space="0" w:color="auto" w:frame="1"/>
+        </w:rPr>
+      </w:pPr>
+    </w:p>
+    <w:p>
+      <w:pPr>
+        <w:pStyle w:val="NormalWeb"/>
+        <w:shd w:val="clear" w:color="auto" w:fill="FFFFFF"/>
+        <w:spacing w:before="0" w:beforeAutospacing="0" w:after="0" w:afterAutospacing="0"/>
+        <w:textAlignment w:val="baseline"/>
+        <w:rPr>
+          <w:rStyle w:val="style-scope"/>
+          <w:rFonts w:ascii="Arial" w:hAnsi="Arial" w:cs="Arial"/>
+          <w:sz w:val="22"/>
+          <w:szCs w:val="22"/>
+          <w:bdr w:val="none" w:sz="0" w:space="0" w:color="auto" w:frame="1"/>
+        </w:rPr>
+      </w:pPr>
+      <w:r>
+        <w:rPr>
+          <w:rStyle w:val="style-scope"/>
+          <w:rFonts w:ascii="Arial" w:hAnsi="Arial" w:cs="Arial"/>
+          <w:sz w:val="22"/>
+          <w:szCs w:val="22"/>
+          <w:bdr w:val="none" w:sz="0" w:space="0" w:color="auto" w:frame="1"/>
+        </w:rPr>
+        <w:t xml:space="preserve">Segue a descrição de alguns comandos e sua função ao acessarmos o prompt de comando do Windows por meio do comando CMD. </w:t>
+      </w:r>
+    </w:p>
+    <w:p>
+      <w:pPr>
+        <w:pStyle w:val="NormalWeb"/>
+        <w:shd w:val="clear" w:color="auto" w:fill="FFFFFF"/>
+        <w:spacing w:before="0" w:beforeAutospacing="0" w:after="0" w:afterAutospacing="0"/>
+        <w:textAlignment w:val="baseline"/>
+        <w:rPr>
+          <w:rStyle w:val="style-scope"/>
+          <w:rFonts w:ascii="Arial" w:hAnsi="Arial" w:cs="Arial"/>
+          <w:sz w:val="22"/>
+          <w:szCs w:val="22"/>
+          <w:bdr w:val="none" w:sz="0" w:space="0" w:color="auto" w:frame="1"/>
+        </w:rPr>
+      </w:pPr>
+      <w:r>
+        <w:rPr>
+          <w:rStyle w:val="style-scope"/>
+          <w:rFonts w:ascii="Arial" w:hAnsi="Arial" w:cs="Arial"/>
+          <w:sz w:val="22"/>
+          <w:szCs w:val="22"/>
+          <w:bdr w:val="none" w:sz="0" w:space="0" w:color="auto" w:frame="1"/>
+        </w:rPr>
+        <w:t>Nestas anotações, nos concentraremos nos comandos para o sistema operacional Windows.</w:t>
+      </w:r>
+    </w:p>
+    <w:p>
+      <w:pPr>
+        <w:pStyle w:val="NormalWeb"/>
+        <w:shd w:val="clear" w:color="auto" w:fill="FFFFFF"/>
+        <w:spacing w:before="0" w:beforeAutospacing="0" w:after="0" w:afterAutospacing="0"/>
+        <w:textAlignment w:val="baseline"/>
+        <w:rPr>
+          <w:rStyle w:val="style-scope"/>
+          <w:rFonts w:ascii="Arial" w:hAnsi="Arial" w:cs="Arial"/>
+          <w:sz w:val="22"/>
+          <w:szCs w:val="22"/>
+          <w:bdr w:val="none" w:sz="0" w:space="0" w:color="auto" w:frame="1"/>
+        </w:rPr>
+      </w:pPr>
+    </w:p>
+    <w:p>
+      <w:pPr>
+        <w:pStyle w:val="NormalWeb"/>
+        <w:shd w:val="clear" w:color="auto" w:fill="FFFFFF"/>
+        <w:spacing w:before="0" w:beforeAutospacing="0" w:after="0" w:afterAutospacing="0"/>
+        <w:textAlignment w:val="baseline"/>
+        <w:rPr>
+          <w:rStyle w:val="style-scope"/>
+          <w:rFonts w:ascii="Arial" w:hAnsi="Arial" w:cs="Arial"/>
+          <w:sz w:val="22"/>
+          <w:szCs w:val="22"/>
+          <w:bdr w:val="none" w:sz="0" w:space="0" w:color="auto" w:frame="1"/>
+        </w:rPr>
+      </w:pPr>
+      <w:proofErr w:type="spellStart"/>
+      <w:r>
+        <w:rPr>
+          <w:rStyle w:val="style-scope"/>
+          <w:rFonts w:ascii="Arial" w:hAnsi="Arial" w:cs="Arial"/>
+          <w:b/>
+          <w:bCs/>
+          <w:i/>
+          <w:iCs/>
+          <w:sz w:val="22"/>
+          <w:szCs w:val="22"/>
+          <w:bdr w:val="none" w:sz="0" w:space="0" w:color="auto" w:frame="1"/>
+        </w:rPr>
+        <w:t>d</w:t>
+      </w:r>
+      <w:r>
+        <w:rPr>
+          <w:rStyle w:val="style-scope"/>
+          <w:rFonts w:ascii="Arial" w:hAnsi="Arial" w:cs="Arial"/>
+          <w:b/>
+          <w:bCs/>
+          <w:i/>
+          <w:iCs/>
+          <w:sz w:val="22"/>
+          <w:szCs w:val="22"/>
+          <w:bdr w:val="none" w:sz="0" w:space="0" w:color="auto" w:frame="1"/>
+        </w:rPr>
+        <w:t>ir</w:t>
+      </w:r>
+      <w:proofErr w:type="spellEnd"/>
+      <w:r>
+        <w:rPr>
+          <w:rStyle w:val="style-scope"/>
+          <w:rFonts w:ascii="Arial" w:hAnsi="Arial" w:cs="Arial"/>
+          <w:sz w:val="22"/>
+          <w:szCs w:val="22"/>
+          <w:bdr w:val="none" w:sz="0" w:space="0" w:color="auto" w:frame="1"/>
+        </w:rPr>
+        <w:t xml:space="preserve"> – Exibe todos os dire</w:t>
+      </w:r>
+      <w:r>
+        <w:rPr>
+          <w:rStyle w:val="style-scope"/>
+          <w:rFonts w:ascii="Arial" w:hAnsi="Arial" w:cs="Arial"/>
+          <w:sz w:val="22"/>
+          <w:szCs w:val="22"/>
+          <w:bdr w:val="none" w:sz="0" w:space="0" w:color="auto" w:frame="1"/>
+        </w:rPr>
+        <w:t>tórios na pasta em que o usuário está situado</w:t>
+      </w:r>
+      <w:r>
+        <w:rPr>
+          <w:rStyle w:val="style-scope"/>
+          <w:rFonts w:ascii="Arial" w:hAnsi="Arial" w:cs="Arial"/>
+          <w:sz w:val="22"/>
+          <w:szCs w:val="22"/>
+          <w:bdr w:val="none" w:sz="0" w:space="0" w:color="auto" w:frame="1"/>
+        </w:rPr>
+        <w:t>;</w:t>
+      </w:r>
+    </w:p>
+    <w:p>
+      <w:pPr>
+        <w:pStyle w:val="NormalWeb"/>
+        <w:shd w:val="clear" w:color="auto" w:fill="FFFFFF"/>
+        <w:spacing w:before="0" w:beforeAutospacing="0" w:after="0" w:afterAutospacing="0"/>
+        <w:textAlignment w:val="baseline"/>
+        <w:rPr>
+          <w:rStyle w:val="style-scope"/>
+          <w:rFonts w:ascii="Arial" w:hAnsi="Arial" w:cs="Arial"/>
+          <w:sz w:val="22"/>
+          <w:szCs w:val="22"/>
+          <w:bdr w:val="none" w:sz="0" w:space="0" w:color="auto" w:frame="1"/>
+        </w:rPr>
+      </w:pPr>
+    </w:p>
+    <w:p>
+      <w:pPr>
+        <w:pStyle w:val="NormalWeb"/>
+        <w:shd w:val="clear" w:color="auto" w:fill="FFFFFF"/>
+        <w:spacing w:before="0" w:beforeAutospacing="0" w:after="0" w:afterAutospacing="0"/>
+        <w:textAlignment w:val="baseline"/>
+        <w:rPr>
+          <w:rStyle w:val="style-scope"/>
+          <w:rFonts w:ascii="Arial" w:hAnsi="Arial" w:cs="Arial"/>
+          <w:sz w:val="22"/>
+          <w:szCs w:val="22"/>
+          <w:bdr w:val="none" w:sz="0" w:space="0" w:color="auto" w:frame="1"/>
+        </w:rPr>
+      </w:pPr>
+      <w:proofErr w:type="spellStart"/>
+      <w:r>
+        <w:rPr>
+          <w:rStyle w:val="style-scope"/>
+          <w:rFonts w:ascii="Arial" w:hAnsi="Arial" w:cs="Arial"/>
+          <w:b/>
+          <w:bCs/>
+          <w:i/>
+          <w:iCs/>
+          <w:color w:val="0070C0"/>
+          <w:sz w:val="22"/>
+          <w:szCs w:val="22"/>
+          <w:bdr w:val="none" w:sz="0" w:space="0" w:color="auto" w:frame="1"/>
+        </w:rPr>
+        <w:t>cd</w:t>
+      </w:r>
+      <w:proofErr w:type="spellEnd"/>
+      <w:r>
+        <w:rPr>
+          <w:rStyle w:val="style-scope"/>
+          <w:rFonts w:ascii="Arial" w:hAnsi="Arial" w:cs="Arial"/>
+          <w:b/>
+          <w:bCs/>
+          <w:i/>
+          <w:iCs/>
+          <w:color w:val="0070C0"/>
+          <w:sz w:val="22"/>
+          <w:szCs w:val="22"/>
+          <w:bdr w:val="none" w:sz="0" w:space="0" w:color="auto" w:frame="1"/>
+        </w:rPr>
+        <w:t xml:space="preserve"> (</w:t>
+      </w:r>
+      <w:proofErr w:type="spellStart"/>
+      <w:r>
+        <w:rPr>
+          <w:rStyle w:val="style-scope"/>
+          <w:rFonts w:ascii="Arial" w:hAnsi="Arial" w:cs="Arial"/>
+          <w:b/>
+          <w:bCs/>
+          <w:i/>
+          <w:iCs/>
+          <w:color w:val="0070C0"/>
+          <w:sz w:val="22"/>
+          <w:szCs w:val="22"/>
+          <w:bdr w:val="none" w:sz="0" w:space="0" w:color="auto" w:frame="1"/>
+        </w:rPr>
+        <w:t>Change</w:t>
+      </w:r>
+      <w:proofErr w:type="spellEnd"/>
+      <w:r>
+        <w:rPr>
+          <w:rStyle w:val="style-scope"/>
+          <w:rFonts w:ascii="Arial" w:hAnsi="Arial" w:cs="Arial"/>
+          <w:b/>
+          <w:bCs/>
+          <w:i/>
+          <w:iCs/>
+          <w:color w:val="0070C0"/>
+          <w:sz w:val="22"/>
+          <w:szCs w:val="22"/>
+          <w:bdr w:val="none" w:sz="0" w:space="0" w:color="auto" w:frame="1"/>
+        </w:rPr>
+        <w:t xml:space="preserve"> </w:t>
+      </w:r>
+      <w:proofErr w:type="spellStart"/>
+      <w:r>
+        <w:rPr>
+          <w:rStyle w:val="style-scope"/>
+          <w:rFonts w:ascii="Arial" w:hAnsi="Arial" w:cs="Arial"/>
+          <w:b/>
+          <w:bCs/>
+          <w:i/>
+          <w:iCs/>
+          <w:color w:val="0070C0"/>
+          <w:sz w:val="22"/>
+          <w:szCs w:val="22"/>
+          <w:bdr w:val="none" w:sz="0" w:space="0" w:color="auto" w:frame="1"/>
+        </w:rPr>
+        <w:t>Directory</w:t>
+      </w:r>
+      <w:proofErr w:type="spellEnd"/>
+      <w:r>
+        <w:rPr>
+          <w:rStyle w:val="style-scope"/>
+          <w:rFonts w:ascii="Arial" w:hAnsi="Arial" w:cs="Arial"/>
+          <w:b/>
+          <w:bCs/>
+          <w:i/>
+          <w:iCs/>
+          <w:color w:val="0070C0"/>
+          <w:sz w:val="22"/>
+          <w:szCs w:val="22"/>
+          <w:bdr w:val="none" w:sz="0" w:space="0" w:color="auto" w:frame="1"/>
+        </w:rPr>
+        <w:t>)</w:t>
+      </w:r>
+      <w:r>
+        <w:rPr>
+          <w:rStyle w:val="style-scope"/>
+          <w:rFonts w:ascii="Arial" w:hAnsi="Arial" w:cs="Arial"/>
+          <w:sz w:val="22"/>
+          <w:szCs w:val="22"/>
+          <w:bdr w:val="none" w:sz="0" w:space="0" w:color="auto" w:frame="1"/>
+        </w:rPr>
+        <w:t xml:space="preserve"> – Possibilita que o usuário navegue entre pastas</w:t>
+      </w:r>
+      <w:r>
+        <w:rPr>
+          <w:rStyle w:val="style-scope"/>
+          <w:rFonts w:ascii="Arial" w:hAnsi="Arial" w:cs="Arial"/>
+          <w:sz w:val="22"/>
+          <w:szCs w:val="22"/>
+          <w:bdr w:val="none" w:sz="0" w:space="0" w:color="auto" w:frame="1"/>
+        </w:rPr>
+        <w:t xml:space="preserve"> específicas</w:t>
+      </w:r>
+      <w:r>
+        <w:rPr>
+          <w:rStyle w:val="style-scope"/>
+          <w:rFonts w:ascii="Arial" w:hAnsi="Arial" w:cs="Arial"/>
+          <w:sz w:val="22"/>
+          <w:szCs w:val="22"/>
+          <w:bdr w:val="none" w:sz="0" w:space="0" w:color="auto" w:frame="1"/>
+        </w:rPr>
+        <w:t xml:space="preserve">. </w:t>
+      </w:r>
+      <w:r>
+        <w:rPr>
+          <w:rStyle w:val="style-scope"/>
+          <w:rFonts w:ascii="Arial" w:hAnsi="Arial" w:cs="Arial"/>
+          <w:sz w:val="22"/>
+          <w:szCs w:val="22"/>
+          <w:bdr w:val="none" w:sz="0" w:space="0" w:color="auto" w:frame="1"/>
+        </w:rPr>
+        <w:t xml:space="preserve">Ou seja, </w:t>
+      </w:r>
+      <w:r>
+        <w:rPr>
+          <w:rStyle w:val="style-scope"/>
+          <w:rFonts w:ascii="Arial" w:hAnsi="Arial" w:cs="Arial"/>
+          <w:sz w:val="22"/>
+          <w:szCs w:val="22"/>
+          <w:bdr w:val="none" w:sz="0" w:space="0" w:color="auto" w:frame="1"/>
+        </w:rPr>
+        <w:t>entra</w:t>
+      </w:r>
+      <w:r>
+        <w:rPr>
+          <w:rStyle w:val="style-scope"/>
+          <w:rFonts w:ascii="Arial" w:hAnsi="Arial" w:cs="Arial"/>
+          <w:sz w:val="22"/>
+          <w:szCs w:val="22"/>
+          <w:bdr w:val="none" w:sz="0" w:space="0" w:color="auto" w:frame="1"/>
+        </w:rPr>
+        <w:t xml:space="preserve"> e</w:t>
+      </w:r>
+      <w:r>
+        <w:rPr>
+          <w:rStyle w:val="style-scope"/>
+          <w:rFonts w:ascii="Arial" w:hAnsi="Arial" w:cs="Arial"/>
+          <w:sz w:val="22"/>
+          <w:szCs w:val="22"/>
+          <w:bdr w:val="none" w:sz="0" w:space="0" w:color="auto" w:frame="1"/>
+        </w:rPr>
+        <w:t>m</w:t>
+      </w:r>
+      <w:r>
+        <w:rPr>
+          <w:rStyle w:val="style-scope"/>
+          <w:rFonts w:ascii="Arial" w:hAnsi="Arial" w:cs="Arial"/>
+          <w:sz w:val="22"/>
+          <w:szCs w:val="22"/>
+          <w:bdr w:val="none" w:sz="0" w:space="0" w:color="auto" w:frame="1"/>
+        </w:rPr>
+        <w:t xml:space="preserve"> uma pasta ou diretório</w:t>
+      </w:r>
+      <w:r>
+        <w:rPr>
+          <w:rStyle w:val="style-scope"/>
+          <w:rFonts w:ascii="Arial" w:hAnsi="Arial" w:cs="Arial"/>
+          <w:sz w:val="22"/>
+          <w:szCs w:val="22"/>
+          <w:bdr w:val="none" w:sz="0" w:space="0" w:color="auto" w:frame="1"/>
+        </w:rPr>
+        <w:t xml:space="preserve"> específico. Esse comando</w:t>
+      </w:r>
+      <w:r>
+        <w:rPr>
+          <w:rStyle w:val="style-scope"/>
+          <w:rFonts w:ascii="Arial" w:hAnsi="Arial" w:cs="Arial"/>
+          <w:sz w:val="22"/>
+          <w:szCs w:val="22"/>
+          <w:bdr w:val="none" w:sz="0" w:space="0" w:color="auto" w:frame="1"/>
+        </w:rPr>
+        <w:t xml:space="preserve"> é igual para todos os sistemas operacionais.</w:t>
+      </w:r>
+    </w:p>
+    <w:p>
+      <w:pPr>
+        <w:pStyle w:val="NormalWeb"/>
+        <w:shd w:val="clear" w:color="auto" w:fill="FFFFFF"/>
+        <w:spacing w:before="0" w:beforeAutospacing="0" w:after="0" w:afterAutospacing="0"/>
+        <w:textAlignment w:val="baseline"/>
+        <w:rPr>
+          <w:rStyle w:val="style-scope"/>
+          <w:rFonts w:ascii="Arial" w:hAnsi="Arial" w:cs="Arial"/>
+          <w:sz w:val="22"/>
+          <w:szCs w:val="22"/>
+          <w:bdr w:val="none" w:sz="0" w:space="0" w:color="auto" w:frame="1"/>
+        </w:rPr>
+      </w:pPr>
+    </w:p>
+    <w:p>
+      <w:pPr>
+        <w:pStyle w:val="NormalWeb"/>
+        <w:shd w:val="clear" w:color="auto" w:fill="FFFFFF"/>
+        <w:spacing w:before="0" w:beforeAutospacing="0" w:after="0" w:afterAutospacing="0"/>
+        <w:textAlignment w:val="baseline"/>
+        <w:rPr>
+          <w:rStyle w:val="style-scope"/>
+          <w:rFonts w:ascii="Arial" w:hAnsi="Arial" w:cs="Arial"/>
+          <w:sz w:val="22"/>
+          <w:szCs w:val="22"/>
+          <w:bdr w:val="none" w:sz="0" w:space="0" w:color="auto" w:frame="1"/>
+        </w:rPr>
+      </w:pPr>
+      <w:r>
+        <w:rPr>
+          <w:rStyle w:val="style-scope"/>
+          <w:rFonts w:ascii="Arial" w:hAnsi="Arial" w:cs="Arial"/>
+          <w:sz w:val="22"/>
+          <w:szCs w:val="22"/>
+          <w:u w:val="single"/>
+          <w:bdr w:val="none" w:sz="0" w:space="0" w:color="auto" w:frame="1"/>
+        </w:rPr>
+        <w:t>Nota:</w:t>
+      </w:r>
+      <w:r>
+        <w:rPr>
+          <w:rStyle w:val="style-scope"/>
+          <w:rFonts w:ascii="Arial" w:hAnsi="Arial" w:cs="Arial"/>
+          <w:sz w:val="22"/>
+          <w:szCs w:val="22"/>
+          <w:bdr w:val="none" w:sz="0" w:space="0" w:color="auto" w:frame="1"/>
+        </w:rPr>
+        <w:t xml:space="preserve"> Para exibir o conteúdo da pasta assim que ela for localizada, basta utilizar o comando DIR.</w:t>
+      </w:r>
+    </w:p>
+    <w:p>
+      <w:pPr>
+        <w:pStyle w:val="NormalWeb"/>
+        <w:shd w:val="clear" w:color="auto" w:fill="FFFFFF"/>
+        <w:spacing w:before="0" w:beforeAutospacing="0" w:after="0" w:afterAutospacing="0"/>
+        <w:textAlignment w:val="baseline"/>
+        <w:rPr>
+          <w:rStyle w:val="style-scope"/>
+          <w:rFonts w:ascii="Arial" w:hAnsi="Arial" w:cs="Arial"/>
+          <w:sz w:val="22"/>
+          <w:szCs w:val="22"/>
+          <w:bdr w:val="none" w:sz="0" w:space="0" w:color="auto" w:frame="1"/>
+        </w:rPr>
+      </w:pPr>
+    </w:p>
+    <w:p>
+      <w:pPr>
+        <w:pStyle w:val="NormalWeb"/>
+        <w:shd w:val="clear" w:color="auto" w:fill="FFFFFF"/>
+        <w:spacing w:before="0" w:beforeAutospacing="0" w:after="0" w:afterAutospacing="0"/>
+        <w:textAlignment w:val="baseline"/>
+        <w:rPr>
+          <w:rStyle w:val="style-scope"/>
+          <w:rFonts w:ascii="Arial" w:hAnsi="Arial" w:cs="Arial"/>
+          <w:sz w:val="22"/>
+          <w:szCs w:val="22"/>
+          <w:bdr w:val="none" w:sz="0" w:space="0" w:color="auto" w:frame="1"/>
+        </w:rPr>
+      </w:pPr>
+      <w:proofErr w:type="gramStart"/>
+      <w:r>
+        <w:rPr>
+          <w:rStyle w:val="style-scope"/>
+          <w:rFonts w:ascii="Arial" w:hAnsi="Arial" w:cs="Arial"/>
+          <w:b/>
+          <w:bCs/>
+          <w:i/>
+          <w:iCs/>
+          <w:color w:val="0070C0"/>
+          <w:sz w:val="22"/>
+          <w:szCs w:val="22"/>
+          <w:bdr w:val="none" w:sz="0" w:space="0" w:color="auto" w:frame="1"/>
+        </w:rPr>
+        <w:t>cd</w:t>
+      </w:r>
+      <w:r>
+        <w:rPr>
+          <w:rStyle w:val="style-scope"/>
+          <w:rFonts w:ascii="Arial" w:hAnsi="Arial" w:cs="Arial"/>
+          <w:b/>
+          <w:bCs/>
+          <w:i/>
+          <w:iCs/>
+          <w:color w:val="0070C0"/>
+          <w:sz w:val="22"/>
+          <w:szCs w:val="22"/>
+          <w:bdr w:val="none" w:sz="0" w:space="0" w:color="auto" w:frame="1"/>
+        </w:rPr>
+        <w:t>..</w:t>
+      </w:r>
+      <w:proofErr w:type="gramEnd"/>
+      <w:r>
+        <w:rPr>
+          <w:rStyle w:val="style-scope"/>
+          <w:rFonts w:ascii="Arial" w:hAnsi="Arial" w:cs="Arial"/>
+          <w:b/>
+          <w:bCs/>
+          <w:i/>
+          <w:iCs/>
+          <w:color w:val="0070C0"/>
+          <w:sz w:val="22"/>
+          <w:szCs w:val="22"/>
+          <w:bdr w:val="none" w:sz="0" w:space="0" w:color="auto" w:frame="1"/>
+        </w:rPr>
+        <w:t xml:space="preserve"> (dois pontos)</w:t>
+      </w:r>
+      <w:r>
+        <w:rPr>
+          <w:rStyle w:val="style-scope"/>
+          <w:rFonts w:ascii="Arial" w:hAnsi="Arial" w:cs="Arial"/>
+          <w:sz w:val="22"/>
+          <w:szCs w:val="22"/>
+          <w:bdr w:val="none" w:sz="0" w:space="0" w:color="auto" w:frame="1"/>
+        </w:rPr>
+        <w:t xml:space="preserve"> – Retrocede um nível na pasta. </w:t>
+      </w:r>
+      <w:r>
+        <w:rPr>
+          <w:rStyle w:val="style-scope"/>
+          <w:rFonts w:ascii="Arial" w:hAnsi="Arial" w:cs="Arial"/>
+          <w:sz w:val="22"/>
+          <w:szCs w:val="22"/>
+          <w:bdr w:val="none" w:sz="0" w:space="0" w:color="auto" w:frame="1"/>
+        </w:rPr>
+        <w:t>Ou seja, sai de uma pasta ou diretório</w:t>
+      </w:r>
+      <w:r>
+        <w:rPr>
+          <w:rStyle w:val="style-scope"/>
+          <w:rFonts w:ascii="Arial" w:hAnsi="Arial" w:cs="Arial"/>
+          <w:sz w:val="22"/>
+          <w:szCs w:val="22"/>
+          <w:bdr w:val="none" w:sz="0" w:space="0" w:color="auto" w:frame="1"/>
+        </w:rPr>
+        <w:t xml:space="preserve"> específico</w:t>
+      </w:r>
+      <w:r>
+        <w:rPr>
+          <w:rStyle w:val="style-scope"/>
+          <w:rFonts w:ascii="Arial" w:hAnsi="Arial" w:cs="Arial"/>
+          <w:sz w:val="22"/>
+          <w:szCs w:val="22"/>
+          <w:bdr w:val="none" w:sz="0" w:space="0" w:color="auto" w:frame="1"/>
+        </w:rPr>
+        <w:t xml:space="preserve">. </w:t>
+      </w:r>
+      <w:r>
+        <w:rPr>
+          <w:rStyle w:val="style-scope"/>
+          <w:rFonts w:ascii="Arial" w:hAnsi="Arial" w:cs="Arial"/>
+          <w:sz w:val="22"/>
+          <w:szCs w:val="22"/>
+          <w:bdr w:val="none" w:sz="0" w:space="0" w:color="auto" w:frame="1"/>
+        </w:rPr>
+        <w:t xml:space="preserve">Esse comando </w:t>
+      </w:r>
+      <w:r>
+        <w:rPr>
+          <w:rStyle w:val="style-scope"/>
+          <w:rFonts w:ascii="Arial" w:hAnsi="Arial" w:cs="Arial"/>
+          <w:sz w:val="22"/>
+          <w:szCs w:val="22"/>
+          <w:bdr w:val="none" w:sz="0" w:space="0" w:color="auto" w:frame="1"/>
+        </w:rPr>
+        <w:t xml:space="preserve">é o mesmo </w:t>
+      </w:r>
+      <w:r>
+        <w:rPr>
+          <w:rStyle w:val="style-scope"/>
+          <w:rFonts w:ascii="Arial" w:hAnsi="Arial" w:cs="Arial"/>
+          <w:sz w:val="22"/>
+          <w:szCs w:val="22"/>
+          <w:bdr w:val="none" w:sz="0" w:space="0" w:color="auto" w:frame="1"/>
+        </w:rPr>
+        <w:t>para o sistema Linux.</w:t>
+      </w:r>
+    </w:p>
+    <w:p>
+      <w:pPr>
+        <w:pStyle w:val="NormalWeb"/>
+        <w:shd w:val="clear" w:color="auto" w:fill="FFFFFF"/>
+        <w:spacing w:before="0" w:beforeAutospacing="0" w:after="0" w:afterAutospacing="0"/>
+        <w:textAlignment w:val="baseline"/>
+        <w:rPr>
+          <w:rStyle w:val="style-scope"/>
+          <w:rFonts w:ascii="Arial" w:hAnsi="Arial" w:cs="Arial"/>
+          <w:sz w:val="22"/>
+          <w:szCs w:val="22"/>
+          <w:bdr w:val="none" w:sz="0" w:space="0" w:color="auto" w:frame="1"/>
+        </w:rPr>
+      </w:pPr>
+    </w:p>
+    <w:p>
+      <w:pPr>
+        <w:pStyle w:val="NormalWeb"/>
+        <w:shd w:val="clear" w:color="auto" w:fill="FFFFFF"/>
+        <w:spacing w:before="0" w:beforeAutospacing="0" w:after="0" w:afterAutospacing="0"/>
+        <w:textAlignment w:val="baseline"/>
+        <w:rPr>
+          <w:rStyle w:val="style-scope"/>
+          <w:rFonts w:ascii="Arial" w:hAnsi="Arial" w:cs="Arial"/>
+          <w:sz w:val="22"/>
+          <w:szCs w:val="22"/>
+          <w:bdr w:val="none" w:sz="0" w:space="0" w:color="auto" w:frame="1"/>
+        </w:rPr>
+      </w:pPr>
+      <w:proofErr w:type="spellStart"/>
+      <w:r>
+        <w:rPr>
+          <w:rStyle w:val="style-scope"/>
+          <w:rFonts w:ascii="Arial" w:hAnsi="Arial" w:cs="Arial"/>
+          <w:b/>
+          <w:bCs/>
+          <w:i/>
+          <w:iCs/>
+          <w:sz w:val="22"/>
+          <w:szCs w:val="22"/>
+          <w:bdr w:val="none" w:sz="0" w:space="0" w:color="auto" w:frame="1"/>
+        </w:rPr>
+        <w:t>c</w:t>
+      </w:r>
+      <w:r>
+        <w:rPr>
+          <w:rStyle w:val="style-scope"/>
+          <w:rFonts w:ascii="Arial" w:hAnsi="Arial" w:cs="Arial"/>
+          <w:b/>
+          <w:bCs/>
+          <w:i/>
+          <w:iCs/>
+          <w:sz w:val="22"/>
+          <w:szCs w:val="22"/>
+          <w:bdr w:val="none" w:sz="0" w:space="0" w:color="auto" w:frame="1"/>
+        </w:rPr>
+        <w:t>ls</w:t>
+      </w:r>
+      <w:proofErr w:type="spellEnd"/>
+      <w:r>
+        <w:rPr>
+          <w:rStyle w:val="style-scope"/>
+          <w:rFonts w:ascii="Arial" w:hAnsi="Arial" w:cs="Arial"/>
+          <w:b/>
+          <w:bCs/>
+          <w:i/>
+          <w:iCs/>
+          <w:sz w:val="22"/>
+          <w:szCs w:val="22"/>
+          <w:bdr w:val="none" w:sz="0" w:space="0" w:color="auto" w:frame="1"/>
+        </w:rPr>
+        <w:t xml:space="preserve"> (</w:t>
+      </w:r>
+      <w:proofErr w:type="spellStart"/>
+      <w:r>
+        <w:rPr>
+          <w:rStyle w:val="style-scope"/>
+          <w:rFonts w:ascii="Arial" w:hAnsi="Arial" w:cs="Arial"/>
+          <w:b/>
+          <w:bCs/>
+          <w:i/>
+          <w:iCs/>
+          <w:sz w:val="22"/>
+          <w:szCs w:val="22"/>
+          <w:bdr w:val="none" w:sz="0" w:space="0" w:color="auto" w:frame="1"/>
+        </w:rPr>
+        <w:t>Clear</w:t>
+      </w:r>
+      <w:proofErr w:type="spellEnd"/>
+      <w:r>
+        <w:rPr>
+          <w:rStyle w:val="style-scope"/>
+          <w:rFonts w:ascii="Arial" w:hAnsi="Arial" w:cs="Arial"/>
+          <w:b/>
+          <w:bCs/>
+          <w:i/>
+          <w:iCs/>
+          <w:sz w:val="22"/>
+          <w:szCs w:val="22"/>
+          <w:bdr w:val="none" w:sz="0" w:space="0" w:color="auto" w:frame="1"/>
+        </w:rPr>
+        <w:t>)</w:t>
+      </w:r>
+      <w:r>
+        <w:rPr>
+          <w:rStyle w:val="style-scope"/>
+          <w:rFonts w:ascii="Arial" w:hAnsi="Arial" w:cs="Arial"/>
+          <w:sz w:val="22"/>
+          <w:szCs w:val="22"/>
+          <w:bdr w:val="none" w:sz="0" w:space="0" w:color="auto" w:frame="1"/>
+        </w:rPr>
+        <w:t xml:space="preserve"> – Limpa o terminal (</w:t>
+      </w:r>
+      <w:proofErr w:type="spellStart"/>
+      <w:r>
+        <w:rPr>
+          <w:rStyle w:val="style-scope"/>
+          <w:rFonts w:ascii="Arial" w:hAnsi="Arial" w:cs="Arial"/>
+          <w:sz w:val="22"/>
+          <w:szCs w:val="22"/>
+          <w:bdr w:val="none" w:sz="0" w:space="0" w:color="auto" w:frame="1"/>
+        </w:rPr>
+        <w:t>Promp</w:t>
+      </w:r>
+      <w:proofErr w:type="spellEnd"/>
+      <w:r>
+        <w:rPr>
+          <w:rStyle w:val="style-scope"/>
+          <w:rFonts w:ascii="Arial" w:hAnsi="Arial" w:cs="Arial"/>
+          <w:sz w:val="22"/>
+          <w:szCs w:val="22"/>
+          <w:bdr w:val="none" w:sz="0" w:space="0" w:color="auto" w:frame="1"/>
+        </w:rPr>
+        <w:t xml:space="preserve"> de comando). No Linux a mesma função é feita pelo comando “</w:t>
+      </w:r>
+      <w:proofErr w:type="spellStart"/>
+      <w:r>
+        <w:rPr>
+          <w:rStyle w:val="style-scope"/>
+          <w:rFonts w:ascii="Arial" w:hAnsi="Arial" w:cs="Arial"/>
+          <w:sz w:val="22"/>
+          <w:szCs w:val="22"/>
+          <w:bdr w:val="none" w:sz="0" w:space="0" w:color="auto" w:frame="1"/>
+        </w:rPr>
+        <w:t>Clear</w:t>
+      </w:r>
+      <w:proofErr w:type="spellEnd"/>
+      <w:r>
+        <w:rPr>
+          <w:rStyle w:val="style-scope"/>
+          <w:rFonts w:ascii="Arial" w:hAnsi="Arial" w:cs="Arial"/>
+          <w:sz w:val="22"/>
+          <w:szCs w:val="22"/>
+          <w:bdr w:val="none" w:sz="0" w:space="0" w:color="auto" w:frame="1"/>
+        </w:rPr>
+        <w:t>”</w:t>
+      </w:r>
+      <w:r>
+        <w:rPr>
+          <w:rStyle w:val="style-scope"/>
+          <w:rFonts w:ascii="Arial" w:hAnsi="Arial" w:cs="Arial"/>
+          <w:sz w:val="22"/>
+          <w:szCs w:val="22"/>
+          <w:bdr w:val="none" w:sz="0" w:space="0" w:color="auto" w:frame="1"/>
+        </w:rPr>
+        <w:t xml:space="preserve"> ou simplesmente CTRL + L</w:t>
+      </w:r>
+      <w:r>
+        <w:rPr>
+          <w:rStyle w:val="style-scope"/>
+          <w:rFonts w:ascii="Arial" w:hAnsi="Arial" w:cs="Arial"/>
+          <w:sz w:val="22"/>
+          <w:szCs w:val="22"/>
+          <w:bdr w:val="none" w:sz="0" w:space="0" w:color="auto" w:frame="1"/>
+        </w:rPr>
+        <w:t>.</w:t>
+      </w:r>
+    </w:p>
+    <w:p>
+      <w:pPr>
+        <w:pStyle w:val="NormalWeb"/>
+        <w:shd w:val="clear" w:color="auto" w:fill="FFFFFF"/>
+        <w:spacing w:before="0" w:beforeAutospacing="0" w:after="0" w:afterAutospacing="0"/>
+        <w:textAlignment w:val="baseline"/>
+        <w:rPr>
+          <w:rStyle w:val="style-scope"/>
+          <w:rFonts w:ascii="Arial" w:hAnsi="Arial" w:cs="Arial"/>
+          <w:sz w:val="22"/>
+          <w:szCs w:val="22"/>
+          <w:bdr w:val="none" w:sz="0" w:space="0" w:color="auto" w:frame="1"/>
+        </w:rPr>
+      </w:pPr>
+    </w:p>
+    <w:p>
+      <w:pPr>
+        <w:pStyle w:val="NormalWeb"/>
+        <w:shd w:val="clear" w:color="auto" w:fill="FFFFFF"/>
+        <w:spacing w:before="0" w:beforeAutospacing="0" w:after="0" w:afterAutospacing="0"/>
+        <w:textAlignment w:val="baseline"/>
+        <w:rPr>
+          <w:rStyle w:val="style-scope"/>
+          <w:rFonts w:ascii="Arial" w:hAnsi="Arial" w:cs="Arial"/>
+          <w:sz w:val="22"/>
+          <w:szCs w:val="22"/>
+          <w:bdr w:val="none" w:sz="0" w:space="0" w:color="auto" w:frame="1"/>
+        </w:rPr>
+      </w:pPr>
+      <w:r>
+        <w:rPr>
+          <w:rStyle w:val="style-scope"/>
+          <w:rFonts w:ascii="Arial" w:hAnsi="Arial" w:cs="Arial"/>
+          <w:b/>
+          <w:bCs/>
+          <w:i/>
+          <w:iCs/>
+          <w:sz w:val="22"/>
+          <w:szCs w:val="22"/>
+          <w:bdr w:val="none" w:sz="0" w:space="0" w:color="auto" w:frame="1"/>
+        </w:rPr>
+        <w:t>Tecla TAB</w:t>
+      </w:r>
+      <w:r>
+        <w:rPr>
+          <w:rStyle w:val="style-scope"/>
+          <w:rFonts w:ascii="Arial" w:hAnsi="Arial" w:cs="Arial"/>
+          <w:sz w:val="22"/>
+          <w:szCs w:val="22"/>
+          <w:bdr w:val="none" w:sz="0" w:space="0" w:color="auto" w:frame="1"/>
+        </w:rPr>
+        <w:t xml:space="preserve"> – Tem a função de autocompletar textos de nomes de arquivos reconhecidos pelo Windows.</w:t>
+      </w:r>
+    </w:p>
+    <w:p>
+      <w:pPr>
+        <w:pStyle w:val="NormalWeb"/>
+        <w:shd w:val="clear" w:color="auto" w:fill="FFFFFF"/>
+        <w:spacing w:before="0" w:beforeAutospacing="0" w:after="0" w:afterAutospacing="0"/>
+        <w:textAlignment w:val="baseline"/>
+        <w:rPr>
+          <w:rStyle w:val="style-scope"/>
+          <w:rFonts w:ascii="Arial" w:hAnsi="Arial" w:cs="Arial"/>
+          <w:sz w:val="22"/>
+          <w:szCs w:val="22"/>
+          <w:bdr w:val="none" w:sz="0" w:space="0" w:color="auto" w:frame="1"/>
+        </w:rPr>
+      </w:pPr>
+    </w:p>
+    <w:p>
+      <w:pPr>
+        <w:pStyle w:val="NormalWeb"/>
+        <w:shd w:val="clear" w:color="auto" w:fill="FFFFFF"/>
+        <w:spacing w:before="0" w:beforeAutospacing="0" w:after="0" w:afterAutospacing="0"/>
+        <w:textAlignment w:val="baseline"/>
+        <w:rPr>
+          <w:rStyle w:val="style-scope"/>
+          <w:rFonts w:ascii="Arial" w:hAnsi="Arial" w:cs="Arial"/>
+          <w:sz w:val="22"/>
+          <w:szCs w:val="22"/>
+          <w:bdr w:val="none" w:sz="0" w:space="0" w:color="auto" w:frame="1"/>
+        </w:rPr>
+      </w:pPr>
+      <w:proofErr w:type="spellStart"/>
+      <w:r>
+        <w:rPr>
+          <w:rStyle w:val="style-scope"/>
+          <w:rFonts w:ascii="Arial" w:hAnsi="Arial" w:cs="Arial"/>
+          <w:b/>
+          <w:bCs/>
+          <w:i/>
+          <w:iCs/>
+          <w:sz w:val="22"/>
+          <w:szCs w:val="22"/>
+          <w:bdr w:val="none" w:sz="0" w:space="0" w:color="auto" w:frame="1"/>
+        </w:rPr>
+        <w:t>m</w:t>
+      </w:r>
+      <w:r>
+        <w:rPr>
+          <w:rStyle w:val="style-scope"/>
+          <w:rFonts w:ascii="Arial" w:hAnsi="Arial" w:cs="Arial"/>
+          <w:b/>
+          <w:bCs/>
+          <w:i/>
+          <w:iCs/>
+          <w:sz w:val="22"/>
+          <w:szCs w:val="22"/>
+          <w:bdr w:val="none" w:sz="0" w:space="0" w:color="auto" w:frame="1"/>
+        </w:rPr>
+        <w:t>kdir</w:t>
+      </w:r>
+      <w:proofErr w:type="spellEnd"/>
+      <w:r>
+        <w:rPr>
+          <w:rStyle w:val="style-scope"/>
+          <w:rFonts w:ascii="Arial" w:hAnsi="Arial" w:cs="Arial"/>
+          <w:b/>
+          <w:bCs/>
+          <w:i/>
+          <w:iCs/>
+          <w:sz w:val="22"/>
+          <w:szCs w:val="22"/>
+          <w:bdr w:val="none" w:sz="0" w:space="0" w:color="auto" w:frame="1"/>
+        </w:rPr>
+        <w:t xml:space="preserve"> (Make </w:t>
+      </w:r>
+      <w:proofErr w:type="spellStart"/>
+      <w:r>
+        <w:rPr>
+          <w:rStyle w:val="style-scope"/>
+          <w:rFonts w:ascii="Arial" w:hAnsi="Arial" w:cs="Arial"/>
+          <w:b/>
+          <w:bCs/>
+          <w:i/>
+          <w:iCs/>
+          <w:sz w:val="22"/>
+          <w:szCs w:val="22"/>
+          <w:bdr w:val="none" w:sz="0" w:space="0" w:color="auto" w:frame="1"/>
+        </w:rPr>
+        <w:t>Directory</w:t>
+      </w:r>
+      <w:proofErr w:type="spellEnd"/>
+      <w:r>
+        <w:rPr>
+          <w:rStyle w:val="style-scope"/>
+          <w:rFonts w:ascii="Arial" w:hAnsi="Arial" w:cs="Arial"/>
+          <w:b/>
+          <w:bCs/>
+          <w:i/>
+          <w:iCs/>
+          <w:sz w:val="22"/>
+          <w:szCs w:val="22"/>
+          <w:bdr w:val="none" w:sz="0" w:space="0" w:color="auto" w:frame="1"/>
+        </w:rPr>
+        <w:t>)</w:t>
+      </w:r>
+      <w:r>
+        <w:rPr>
+          <w:rStyle w:val="style-scope"/>
+          <w:rFonts w:ascii="Arial" w:hAnsi="Arial" w:cs="Arial"/>
+          <w:sz w:val="22"/>
+          <w:szCs w:val="22"/>
+          <w:bdr w:val="none" w:sz="0" w:space="0" w:color="auto" w:frame="1"/>
+        </w:rPr>
+        <w:t xml:space="preserve"> – Cria uma nova pasta ou diretório. </w:t>
+      </w:r>
+      <w:r>
+        <w:rPr>
+          <w:rStyle w:val="style-scope"/>
+          <w:rFonts w:ascii="Arial" w:hAnsi="Arial" w:cs="Arial"/>
+          <w:sz w:val="22"/>
+          <w:szCs w:val="22"/>
+          <w:bdr w:val="none" w:sz="0" w:space="0" w:color="auto" w:frame="1"/>
+        </w:rPr>
+        <w:t>Esse comando é o mesmo para o sistema Linux.</w:t>
+      </w:r>
+    </w:p>
+    <w:p>
+      <w:pPr>
+        <w:pStyle w:val="NormalWeb"/>
+        <w:shd w:val="clear" w:color="auto" w:fill="FFFFFF"/>
+        <w:spacing w:before="0" w:beforeAutospacing="0" w:after="0" w:afterAutospacing="0"/>
+        <w:textAlignment w:val="baseline"/>
+        <w:rPr>
+          <w:rStyle w:val="style-scope"/>
+          <w:rFonts w:ascii="Arial" w:hAnsi="Arial" w:cs="Arial"/>
+          <w:sz w:val="22"/>
+          <w:szCs w:val="22"/>
+          <w:bdr w:val="none" w:sz="0" w:space="0" w:color="auto" w:frame="1"/>
+        </w:rPr>
+      </w:pPr>
+    </w:p>
+    <w:p>
+      <w:pPr>
+        <w:pStyle w:val="NormalWeb"/>
+        <w:shd w:val="clear" w:color="auto" w:fill="FFFFFF"/>
+        <w:spacing w:before="0" w:beforeAutospacing="0" w:after="0" w:afterAutospacing="0"/>
+        <w:textAlignment w:val="baseline"/>
+        <w:rPr>
+          <w:rStyle w:val="style-scope"/>
+          <w:rFonts w:ascii="Arial" w:hAnsi="Arial" w:cs="Arial"/>
+          <w:sz w:val="22"/>
+          <w:szCs w:val="22"/>
+          <w:bdr w:val="none" w:sz="0" w:space="0" w:color="auto" w:frame="1"/>
+        </w:rPr>
+      </w:pPr>
+      <w:r>
+        <w:rPr>
+          <w:rStyle w:val="style-scope"/>
+          <w:rFonts w:ascii="Arial" w:hAnsi="Arial" w:cs="Arial"/>
+          <w:sz w:val="22"/>
+          <w:szCs w:val="22"/>
+          <w:bdr w:val="none" w:sz="0" w:space="0" w:color="auto" w:frame="1"/>
+        </w:rPr>
+        <w:t>Echo – ‘Printa’ ou replica no diretório selecionado a palavra que o usuário digitar logo após esse comando.</w:t>
+      </w:r>
+    </w:p>
+    <w:p>
+      <w:pPr>
+        <w:pStyle w:val="NormalWeb"/>
+        <w:shd w:val="clear" w:color="auto" w:fill="FFFFFF"/>
+        <w:spacing w:before="0" w:beforeAutospacing="0" w:after="0" w:afterAutospacing="0"/>
+        <w:textAlignment w:val="baseline"/>
+        <w:rPr>
+          <w:rStyle w:val="style-scope"/>
+          <w:rFonts w:ascii="Arial" w:hAnsi="Arial" w:cs="Arial"/>
+          <w:sz w:val="22"/>
+          <w:szCs w:val="22"/>
+          <w:bdr w:val="none" w:sz="0" w:space="0" w:color="auto" w:frame="1"/>
+        </w:rPr>
+      </w:pPr>
+      <w:r>
+        <w:rPr>
+          <w:rStyle w:val="style-scope"/>
+          <w:rFonts w:ascii="Arial" w:hAnsi="Arial" w:cs="Arial"/>
+          <w:sz w:val="22"/>
+          <w:szCs w:val="22"/>
+          <w:bdr w:val="none" w:sz="0" w:space="0" w:color="auto" w:frame="1"/>
+        </w:rPr>
+        <w:t xml:space="preserve">Ex.: </w:t>
+      </w:r>
+    </w:p>
+    <w:p>
+      <w:pPr>
+        <w:pStyle w:val="NormalWeb"/>
+        <w:shd w:val="clear" w:color="auto" w:fill="FFFFFF"/>
+        <w:spacing w:before="0" w:beforeAutospacing="0" w:after="0" w:afterAutospacing="0"/>
+        <w:textAlignment w:val="baseline"/>
+        <w:rPr>
+          <w:rStyle w:val="style-scope"/>
+          <w:rFonts w:ascii="Arial" w:hAnsi="Arial" w:cs="Arial"/>
+          <w:sz w:val="22"/>
+          <w:szCs w:val="22"/>
+          <w:bdr w:val="none" w:sz="0" w:space="0" w:color="auto" w:frame="1"/>
+        </w:rPr>
+      </w:pPr>
+      <w:r>
+        <w:rPr>
+          <w:rStyle w:val="style-scope"/>
+          <w:rFonts w:ascii="Arial" w:hAnsi="Arial" w:cs="Arial"/>
+          <w:sz w:val="22"/>
+          <w:szCs w:val="22"/>
+          <w:bdr w:val="none" w:sz="0" w:space="0" w:color="auto" w:frame="1"/>
+        </w:rPr>
+        <w:tab/>
+      </w:r>
+      <w:r>
+        <w:rPr>
+          <w:rStyle w:val="style-scope"/>
+          <w:rFonts w:ascii="Arial" w:hAnsi="Arial" w:cs="Arial"/>
+          <w:color w:val="FF0000"/>
+          <w:sz w:val="22"/>
+          <w:szCs w:val="22"/>
+          <w:bdr w:val="none" w:sz="0" w:space="0" w:color="auto" w:frame="1"/>
+        </w:rPr>
+        <w:t xml:space="preserve">c:\workspace&gt;echo </w:t>
+      </w:r>
+      <w:proofErr w:type="spellStart"/>
+      <w:r>
+        <w:rPr>
+          <w:rStyle w:val="style-scope"/>
+          <w:rFonts w:ascii="Arial" w:hAnsi="Arial" w:cs="Arial"/>
+          <w:color w:val="FF0000"/>
+          <w:sz w:val="22"/>
+          <w:szCs w:val="22"/>
+          <w:bdr w:val="none" w:sz="0" w:space="0" w:color="auto" w:frame="1"/>
+        </w:rPr>
+        <w:t>hello</w:t>
+      </w:r>
+      <w:proofErr w:type="spellEnd"/>
+      <w:r>
+        <w:rPr>
+          <w:rStyle w:val="style-scope"/>
+          <w:rFonts w:ascii="Arial" w:hAnsi="Arial" w:cs="Arial"/>
+          <w:color w:val="FF0000"/>
+          <w:sz w:val="22"/>
+          <w:szCs w:val="22"/>
+          <w:bdr w:val="none" w:sz="0" w:space="0" w:color="auto" w:frame="1"/>
+        </w:rPr>
+        <w:t xml:space="preserve"> world</w:t>
+      </w:r>
+    </w:p>
+    <w:p>
+      <w:pPr>
+        <w:pStyle w:val="NormalWeb"/>
+        <w:shd w:val="clear" w:color="auto" w:fill="FFFFFF"/>
+        <w:spacing w:before="0" w:beforeAutospacing="0" w:after="0" w:afterAutospacing="0"/>
+        <w:textAlignment w:val="baseline"/>
+        <w:rPr>
+          <w:rStyle w:val="style-scope"/>
+          <w:rFonts w:ascii="Arial" w:hAnsi="Arial" w:cs="Arial"/>
+          <w:sz w:val="22"/>
+          <w:szCs w:val="22"/>
+          <w:bdr w:val="none" w:sz="0" w:space="0" w:color="auto" w:frame="1"/>
+        </w:rPr>
+      </w:pPr>
+    </w:p>
+    <w:p>
+      <w:pPr>
+        <w:pStyle w:val="NormalWeb"/>
+        <w:shd w:val="clear" w:color="auto" w:fill="FFFFFF"/>
+        <w:spacing w:before="0" w:beforeAutospacing="0" w:after="0" w:afterAutospacing="0"/>
+        <w:textAlignment w:val="baseline"/>
+        <w:rPr>
+          <w:rStyle w:val="style-scope"/>
+          <w:rFonts w:ascii="Arial" w:hAnsi="Arial" w:cs="Arial"/>
+          <w:sz w:val="22"/>
+          <w:szCs w:val="22"/>
+          <w:bdr w:val="none" w:sz="0" w:space="0" w:color="auto" w:frame="1"/>
+        </w:rPr>
+      </w:pPr>
+      <w:r>
+        <w:rPr>
+          <w:rStyle w:val="style-scope"/>
+          <w:rFonts w:ascii="Arial" w:hAnsi="Arial" w:cs="Arial"/>
+          <w:sz w:val="22"/>
+          <w:szCs w:val="22"/>
+          <w:bdr w:val="none" w:sz="0" w:space="0" w:color="auto" w:frame="1"/>
+        </w:rPr>
+        <w:t xml:space="preserve">O resultado será: </w:t>
+      </w:r>
+      <w:proofErr w:type="spellStart"/>
+      <w:r>
+        <w:rPr>
+          <w:rStyle w:val="style-scope"/>
+          <w:rFonts w:ascii="Arial" w:hAnsi="Arial" w:cs="Arial"/>
+          <w:color w:val="FF0000"/>
+          <w:sz w:val="22"/>
+          <w:szCs w:val="22"/>
+          <w:bdr w:val="none" w:sz="0" w:space="0" w:color="auto" w:frame="1"/>
+        </w:rPr>
+        <w:t>hello</w:t>
+      </w:r>
+      <w:proofErr w:type="spellEnd"/>
+      <w:r>
+        <w:rPr>
+          <w:rStyle w:val="style-scope"/>
+          <w:rFonts w:ascii="Arial" w:hAnsi="Arial" w:cs="Arial"/>
+          <w:color w:val="FF0000"/>
+          <w:sz w:val="22"/>
+          <w:szCs w:val="22"/>
+          <w:bdr w:val="none" w:sz="0" w:space="0" w:color="auto" w:frame="1"/>
+        </w:rPr>
+        <w:t xml:space="preserve"> world</w:t>
+      </w:r>
+      <w:r>
+        <w:rPr>
+          <w:rStyle w:val="style-scope"/>
+          <w:rFonts w:ascii="Arial" w:hAnsi="Arial" w:cs="Arial"/>
+          <w:sz w:val="22"/>
+          <w:szCs w:val="22"/>
+          <w:bdr w:val="none" w:sz="0" w:space="0" w:color="auto" w:frame="1"/>
+        </w:rPr>
+        <w:t>.</w:t>
+      </w:r>
+    </w:p>
+    <w:p>
+      <w:pPr>
+        <w:pStyle w:val="NormalWeb"/>
+        <w:shd w:val="clear" w:color="auto" w:fill="FFFFFF"/>
+        <w:spacing w:before="0" w:beforeAutospacing="0" w:after="0" w:afterAutospacing="0"/>
+        <w:textAlignment w:val="baseline"/>
+        <w:rPr>
+          <w:rStyle w:val="style-scope"/>
+          <w:rFonts w:ascii="Arial" w:hAnsi="Arial" w:cs="Arial"/>
+          <w:sz w:val="22"/>
+          <w:szCs w:val="22"/>
+          <w:bdr w:val="none" w:sz="0" w:space="0" w:color="auto" w:frame="1"/>
+        </w:rPr>
+      </w:pPr>
+    </w:p>
+    <w:p>
+      <w:pPr>
+        <w:pStyle w:val="NormalWeb"/>
+        <w:shd w:val="clear" w:color="auto" w:fill="FFFFFF"/>
+        <w:spacing w:before="0" w:beforeAutospacing="0" w:after="0" w:afterAutospacing="0"/>
+        <w:textAlignment w:val="baseline"/>
+        <w:rPr>
+          <w:rStyle w:val="style-scope"/>
+          <w:rFonts w:ascii="Arial" w:hAnsi="Arial" w:cs="Arial"/>
+          <w:sz w:val="22"/>
+          <w:szCs w:val="22"/>
+          <w:bdr w:val="none" w:sz="0" w:space="0" w:color="auto" w:frame="1"/>
+        </w:rPr>
+      </w:pPr>
+      <w:proofErr w:type="spellStart"/>
+      <w:r>
+        <w:rPr>
+          <w:rStyle w:val="style-scope"/>
+          <w:rFonts w:ascii="Arial" w:hAnsi="Arial" w:cs="Arial"/>
+          <w:b/>
+          <w:bCs/>
+          <w:i/>
+          <w:iCs/>
+          <w:sz w:val="22"/>
+          <w:szCs w:val="22"/>
+          <w:bdr w:val="none" w:sz="0" w:space="0" w:color="auto" w:frame="1"/>
+        </w:rPr>
+        <w:t>e</w:t>
+      </w:r>
+      <w:r>
+        <w:rPr>
+          <w:rStyle w:val="style-scope"/>
+          <w:rFonts w:ascii="Arial" w:hAnsi="Arial" w:cs="Arial"/>
+          <w:b/>
+          <w:bCs/>
+          <w:i/>
+          <w:iCs/>
+          <w:sz w:val="22"/>
+          <w:szCs w:val="22"/>
+          <w:bdr w:val="none" w:sz="0" w:space="0" w:color="auto" w:frame="1"/>
+        </w:rPr>
+        <w:t>cho</w:t>
+      </w:r>
+      <w:proofErr w:type="spellEnd"/>
+      <w:r>
+        <w:rPr>
+          <w:rStyle w:val="style-scope"/>
+          <w:rFonts w:ascii="Arial" w:hAnsi="Arial" w:cs="Arial"/>
+          <w:i/>
+          <w:iCs/>
+          <w:sz w:val="22"/>
+          <w:szCs w:val="22"/>
+          <w:bdr w:val="none" w:sz="0" w:space="0" w:color="auto" w:frame="1"/>
+        </w:rPr>
+        <w:t xml:space="preserve"> + </w:t>
+      </w:r>
+      <w:r>
+        <w:rPr>
+          <w:rStyle w:val="style-scope"/>
+          <w:rFonts w:ascii="Arial" w:hAnsi="Arial" w:cs="Arial"/>
+          <w:b/>
+          <w:bCs/>
+          <w:i/>
+          <w:iCs/>
+          <w:sz w:val="22"/>
+          <w:szCs w:val="22"/>
+          <w:bdr w:val="none" w:sz="0" w:space="0" w:color="auto" w:frame="1"/>
+        </w:rPr>
+        <w:t>(nome do arquivo)</w:t>
+      </w:r>
+      <w:r>
+        <w:rPr>
+          <w:rStyle w:val="style-scope"/>
+          <w:rFonts w:ascii="Arial" w:hAnsi="Arial" w:cs="Arial"/>
+          <w:i/>
+          <w:iCs/>
+          <w:sz w:val="22"/>
+          <w:szCs w:val="22"/>
+          <w:bdr w:val="none" w:sz="0" w:space="0" w:color="auto" w:frame="1"/>
+        </w:rPr>
+        <w:t xml:space="preserve"> + </w:t>
+      </w:r>
+      <w:r>
+        <w:rPr>
+          <w:rStyle w:val="style-scope"/>
+          <w:rFonts w:ascii="Arial" w:hAnsi="Arial" w:cs="Arial"/>
+          <w:b/>
+          <w:bCs/>
+          <w:i/>
+          <w:iCs/>
+          <w:sz w:val="22"/>
+          <w:szCs w:val="22"/>
+          <w:bdr w:val="none" w:sz="0" w:space="0" w:color="auto" w:frame="1"/>
+        </w:rPr>
+        <w:t>&gt;</w:t>
+      </w:r>
+      <w:r>
+        <w:rPr>
+          <w:rStyle w:val="style-scope"/>
+          <w:rFonts w:ascii="Arial" w:hAnsi="Arial" w:cs="Arial"/>
+          <w:sz w:val="22"/>
+          <w:szCs w:val="22"/>
+          <w:bdr w:val="none" w:sz="0" w:space="0" w:color="auto" w:frame="1"/>
+        </w:rPr>
+        <w:t xml:space="preserve"> (sinal de maior que ou Out </w:t>
+      </w:r>
+      <w:proofErr w:type="spellStart"/>
+      <w:r>
+        <w:rPr>
+          <w:rStyle w:val="style-scope"/>
+          <w:rFonts w:ascii="Arial" w:hAnsi="Arial" w:cs="Arial"/>
+          <w:sz w:val="22"/>
+          <w:szCs w:val="22"/>
+          <w:bdr w:val="none" w:sz="0" w:space="0" w:color="auto" w:frame="1"/>
+        </w:rPr>
+        <w:t>Put</w:t>
+      </w:r>
+      <w:proofErr w:type="spellEnd"/>
+      <w:r>
+        <w:rPr>
+          <w:rStyle w:val="style-scope"/>
+          <w:rFonts w:ascii="Arial" w:hAnsi="Arial" w:cs="Arial"/>
+          <w:sz w:val="22"/>
+          <w:szCs w:val="22"/>
+          <w:bdr w:val="none" w:sz="0" w:space="0" w:color="auto" w:frame="1"/>
+        </w:rPr>
+        <w:t xml:space="preserve"> que é um </w:t>
+      </w:r>
+      <w:proofErr w:type="spellStart"/>
+      <w:r>
+        <w:rPr>
+          <w:rStyle w:val="style-scope"/>
+          <w:rFonts w:ascii="Arial" w:hAnsi="Arial" w:cs="Arial"/>
+          <w:sz w:val="22"/>
+          <w:szCs w:val="22"/>
+          <w:bdr w:val="none" w:sz="0" w:space="0" w:color="auto" w:frame="1"/>
+        </w:rPr>
+        <w:t>redirecionador</w:t>
+      </w:r>
+      <w:proofErr w:type="spellEnd"/>
+      <w:r>
+        <w:rPr>
+          <w:rStyle w:val="style-scope"/>
+          <w:rFonts w:ascii="Arial" w:hAnsi="Arial" w:cs="Arial"/>
+          <w:sz w:val="22"/>
+          <w:szCs w:val="22"/>
+          <w:bdr w:val="none" w:sz="0" w:space="0" w:color="auto" w:frame="1"/>
+        </w:rPr>
+        <w:t xml:space="preserve"> de fluxo) – Cria um novo arquivo dentro de um diretório.</w:t>
+      </w:r>
+    </w:p>
+    <w:p>
+      <w:pPr>
+        <w:pStyle w:val="NormalWeb"/>
+        <w:shd w:val="clear" w:color="auto" w:fill="FFFFFF"/>
+        <w:spacing w:before="0" w:beforeAutospacing="0" w:after="0" w:afterAutospacing="0"/>
+        <w:textAlignment w:val="baseline"/>
+        <w:rPr>
+          <w:rStyle w:val="style-scope"/>
+          <w:rFonts w:ascii="Arial" w:hAnsi="Arial" w:cs="Arial"/>
+          <w:sz w:val="22"/>
+          <w:szCs w:val="22"/>
+          <w:bdr w:val="none" w:sz="0" w:space="0" w:color="auto" w:frame="1"/>
+        </w:rPr>
+      </w:pPr>
+      <w:r>
+        <w:rPr>
+          <w:rStyle w:val="style-scope"/>
+          <w:rFonts w:ascii="Arial" w:hAnsi="Arial" w:cs="Arial"/>
+          <w:sz w:val="22"/>
+          <w:szCs w:val="22"/>
+          <w:bdr w:val="none" w:sz="0" w:space="0" w:color="auto" w:frame="1"/>
+        </w:rPr>
+        <w:t xml:space="preserve">Ex.: </w:t>
+      </w:r>
+    </w:p>
+    <w:p>
+      <w:pPr>
+        <w:pStyle w:val="NormalWeb"/>
+        <w:shd w:val="clear" w:color="auto" w:fill="FFFFFF"/>
+        <w:spacing w:before="0" w:beforeAutospacing="0" w:after="0" w:afterAutospacing="0"/>
+        <w:textAlignment w:val="baseline"/>
+        <w:rPr>
+          <w:rStyle w:val="style-scope"/>
+          <w:rFonts w:ascii="Arial" w:hAnsi="Arial" w:cs="Arial"/>
+          <w:sz w:val="22"/>
+          <w:szCs w:val="22"/>
+          <w:bdr w:val="none" w:sz="0" w:space="0" w:color="auto" w:frame="1"/>
+        </w:rPr>
+      </w:pPr>
+      <w:r>
+        <w:rPr>
+          <w:rStyle w:val="style-scope"/>
+          <w:rFonts w:ascii="Arial" w:hAnsi="Arial" w:cs="Arial"/>
+          <w:sz w:val="22"/>
+          <w:szCs w:val="22"/>
+          <w:bdr w:val="none" w:sz="0" w:space="0" w:color="auto" w:frame="1"/>
+        </w:rPr>
+        <w:tab/>
+      </w:r>
+      <w:r>
+        <w:rPr>
+          <w:rStyle w:val="style-scope"/>
+          <w:rFonts w:ascii="Arial" w:hAnsi="Arial" w:cs="Arial"/>
+          <w:color w:val="FF0000"/>
+          <w:sz w:val="22"/>
+          <w:szCs w:val="22"/>
+          <w:bdr w:val="none" w:sz="0" w:space="0" w:color="auto" w:frame="1"/>
+        </w:rPr>
+        <w:t xml:space="preserve">c:\workspace&gt;echo </w:t>
+      </w:r>
+      <w:proofErr w:type="spellStart"/>
+      <w:r>
+        <w:rPr>
+          <w:rStyle w:val="style-scope"/>
+          <w:rFonts w:ascii="Arial" w:hAnsi="Arial" w:cs="Arial"/>
+          <w:color w:val="FF0000"/>
+          <w:sz w:val="22"/>
+          <w:szCs w:val="22"/>
+          <w:bdr w:val="none" w:sz="0" w:space="0" w:color="auto" w:frame="1"/>
+        </w:rPr>
+        <w:t>hello</w:t>
+      </w:r>
+      <w:proofErr w:type="spellEnd"/>
+      <w:r>
+        <w:rPr>
+          <w:rStyle w:val="style-scope"/>
+          <w:rFonts w:ascii="Arial" w:hAnsi="Arial" w:cs="Arial"/>
+          <w:color w:val="FF0000"/>
+          <w:sz w:val="22"/>
+          <w:szCs w:val="22"/>
+          <w:bdr w:val="none" w:sz="0" w:space="0" w:color="auto" w:frame="1"/>
+        </w:rPr>
+        <w:t xml:space="preserve"> </w:t>
+      </w:r>
+      <w:r>
+        <w:rPr>
+          <w:rStyle w:val="style-scope"/>
+          <w:rFonts w:ascii="Arial" w:hAnsi="Arial" w:cs="Arial"/>
+          <w:color w:val="FF0000"/>
+          <w:sz w:val="22"/>
+          <w:szCs w:val="22"/>
+          <w:bdr w:val="none" w:sz="0" w:space="0" w:color="auto" w:frame="1"/>
+        </w:rPr>
+        <w:t>&gt; hello.txt</w:t>
+      </w:r>
+    </w:p>
+    <w:p>
+      <w:pPr>
+        <w:pStyle w:val="NormalWeb"/>
+        <w:shd w:val="clear" w:color="auto" w:fill="FFFFFF"/>
+        <w:spacing w:before="0" w:beforeAutospacing="0" w:after="0" w:afterAutospacing="0"/>
+        <w:textAlignment w:val="baseline"/>
+        <w:rPr>
+          <w:rStyle w:val="style-scope"/>
+          <w:rFonts w:ascii="Arial" w:hAnsi="Arial" w:cs="Arial"/>
+          <w:sz w:val="22"/>
+          <w:szCs w:val="22"/>
+          <w:bdr w:val="none" w:sz="0" w:space="0" w:color="auto" w:frame="1"/>
+        </w:rPr>
+      </w:pPr>
+    </w:p>
+    <w:p>
+      <w:pPr>
+        <w:pStyle w:val="NormalWeb"/>
+        <w:shd w:val="clear" w:color="auto" w:fill="FFFFFF"/>
+        <w:spacing w:before="0" w:beforeAutospacing="0" w:after="0" w:afterAutospacing="0"/>
+        <w:textAlignment w:val="baseline"/>
+        <w:rPr>
+          <w:rStyle w:val="style-scope"/>
+          <w:rFonts w:ascii="Arial" w:hAnsi="Arial" w:cs="Arial"/>
+          <w:sz w:val="22"/>
+          <w:szCs w:val="22"/>
+          <w:bdr w:val="none" w:sz="0" w:space="0" w:color="auto" w:frame="1"/>
+        </w:rPr>
+      </w:pPr>
+      <w:r>
+        <w:rPr>
+          <w:rStyle w:val="style-scope"/>
+          <w:rFonts w:ascii="Arial" w:hAnsi="Arial" w:cs="Arial"/>
+          <w:sz w:val="22"/>
+          <w:szCs w:val="22"/>
+          <w:bdr w:val="none" w:sz="0" w:space="0" w:color="auto" w:frame="1"/>
+        </w:rPr>
+        <w:t xml:space="preserve">O resultado será: </w:t>
+      </w:r>
+      <w:r>
+        <w:rPr>
+          <w:rStyle w:val="style-scope"/>
+          <w:rFonts w:ascii="Arial" w:hAnsi="Arial" w:cs="Arial"/>
+          <w:color w:val="FF0000"/>
+          <w:sz w:val="22"/>
+          <w:szCs w:val="22"/>
+          <w:bdr w:val="none" w:sz="0" w:space="0" w:color="auto" w:frame="1"/>
+        </w:rPr>
+        <w:t>hello</w:t>
+      </w:r>
+      <w:r>
+        <w:rPr>
+          <w:rStyle w:val="style-scope"/>
+          <w:rFonts w:ascii="Arial" w:hAnsi="Arial" w:cs="Arial"/>
+          <w:color w:val="FF0000"/>
+          <w:sz w:val="22"/>
+          <w:szCs w:val="22"/>
+          <w:bdr w:val="none" w:sz="0" w:space="0" w:color="auto" w:frame="1"/>
+        </w:rPr>
+        <w:t>.txt (Arquivo criado dentro da pasta ‘</w:t>
+      </w:r>
+      <w:proofErr w:type="spellStart"/>
+      <w:r>
+        <w:rPr>
+          <w:rStyle w:val="style-scope"/>
+          <w:rFonts w:ascii="Arial" w:hAnsi="Arial" w:cs="Arial"/>
+          <w:color w:val="FF0000"/>
+          <w:sz w:val="22"/>
+          <w:szCs w:val="22"/>
+          <w:bdr w:val="none" w:sz="0" w:space="0" w:color="auto" w:frame="1"/>
+        </w:rPr>
+        <w:t>workspace</w:t>
+      </w:r>
+      <w:proofErr w:type="spellEnd"/>
+      <w:r>
+        <w:rPr>
+          <w:rStyle w:val="style-scope"/>
+          <w:rFonts w:ascii="Arial" w:hAnsi="Arial" w:cs="Arial"/>
+          <w:color w:val="FF0000"/>
+          <w:sz w:val="22"/>
+          <w:szCs w:val="22"/>
+          <w:bdr w:val="none" w:sz="0" w:space="0" w:color="auto" w:frame="1"/>
+        </w:rPr>
+        <w:t>’</w:t>
+      </w:r>
+      <w:r>
+        <w:rPr>
+          <w:rStyle w:val="style-scope"/>
+          <w:rFonts w:ascii="Arial" w:hAnsi="Arial" w:cs="Arial"/>
+          <w:sz w:val="22"/>
+          <w:szCs w:val="22"/>
+          <w:bdr w:val="none" w:sz="0" w:space="0" w:color="auto" w:frame="1"/>
+        </w:rPr>
+        <w:t>.</w:t>
+      </w:r>
+    </w:p>
+    <w:p>
+      <w:pPr>
+        <w:pStyle w:val="NormalWeb"/>
+        <w:shd w:val="clear" w:color="auto" w:fill="FFFFFF"/>
+        <w:spacing w:before="0" w:beforeAutospacing="0" w:after="0" w:afterAutospacing="0"/>
+        <w:textAlignment w:val="baseline"/>
+        <w:rPr>
+          <w:rStyle w:val="style-scope"/>
+          <w:rFonts w:ascii="Arial" w:hAnsi="Arial" w:cs="Arial"/>
+          <w:sz w:val="22"/>
+          <w:szCs w:val="22"/>
+          <w:bdr w:val="none" w:sz="0" w:space="0" w:color="auto" w:frame="1"/>
+        </w:rPr>
+      </w:pPr>
+    </w:p>
+    <w:p>
+      <w:pPr>
+        <w:pStyle w:val="NormalWeb"/>
+        <w:shd w:val="clear" w:color="auto" w:fill="FFFFFF"/>
+        <w:spacing w:before="0" w:beforeAutospacing="0" w:after="0" w:afterAutospacing="0"/>
+        <w:textAlignment w:val="baseline"/>
+        <w:rPr>
+          <w:rStyle w:val="style-scope"/>
+          <w:rFonts w:ascii="Arial" w:hAnsi="Arial" w:cs="Arial"/>
+          <w:sz w:val="22"/>
+          <w:szCs w:val="22"/>
+          <w:bdr w:val="none" w:sz="0" w:space="0" w:color="auto" w:frame="1"/>
+        </w:rPr>
+      </w:pPr>
+      <w:proofErr w:type="spellStart"/>
+      <w:r>
+        <w:rPr>
+          <w:rStyle w:val="style-scope"/>
+          <w:rFonts w:ascii="Arial" w:hAnsi="Arial" w:cs="Arial"/>
+          <w:b/>
+          <w:bCs/>
+          <w:i/>
+          <w:iCs/>
+          <w:sz w:val="22"/>
+          <w:szCs w:val="22"/>
+          <w:bdr w:val="none" w:sz="0" w:space="0" w:color="auto" w:frame="1"/>
+        </w:rPr>
+        <w:t>d</w:t>
+      </w:r>
+      <w:r>
+        <w:rPr>
+          <w:rStyle w:val="style-scope"/>
+          <w:rFonts w:ascii="Arial" w:hAnsi="Arial" w:cs="Arial"/>
+          <w:b/>
+          <w:bCs/>
+          <w:i/>
+          <w:iCs/>
+          <w:sz w:val="22"/>
+          <w:szCs w:val="22"/>
+          <w:bdr w:val="none" w:sz="0" w:space="0" w:color="auto" w:frame="1"/>
+        </w:rPr>
+        <w:t>el</w:t>
+      </w:r>
+      <w:proofErr w:type="spellEnd"/>
+      <w:r>
+        <w:rPr>
+          <w:rStyle w:val="style-scope"/>
+          <w:rFonts w:ascii="Arial" w:hAnsi="Arial" w:cs="Arial"/>
+          <w:sz w:val="22"/>
+          <w:szCs w:val="22"/>
+          <w:bdr w:val="none" w:sz="0" w:space="0" w:color="auto" w:frame="1"/>
+        </w:rPr>
+        <w:t xml:space="preserve"> – Exclui um arquivo específico dentro de um diretório ou </w:t>
+      </w:r>
+      <w:proofErr w:type="gramStart"/>
+      <w:r>
+        <w:rPr>
+          <w:rStyle w:val="style-scope"/>
+          <w:rFonts w:ascii="Arial" w:hAnsi="Arial" w:cs="Arial"/>
+          <w:sz w:val="22"/>
+          <w:szCs w:val="22"/>
+          <w:bdr w:val="none" w:sz="0" w:space="0" w:color="auto" w:frame="1"/>
+        </w:rPr>
+        <w:t>pasta</w:t>
+      </w:r>
+      <w:proofErr w:type="gramEnd"/>
+      <w:r>
+        <w:rPr>
+          <w:rStyle w:val="style-scope"/>
+          <w:rFonts w:ascii="Arial" w:hAnsi="Arial" w:cs="Arial"/>
+          <w:sz w:val="22"/>
+          <w:szCs w:val="22"/>
+          <w:bdr w:val="none" w:sz="0" w:space="0" w:color="auto" w:frame="1"/>
+        </w:rPr>
+        <w:t xml:space="preserve"> mas mantém a pasta ou diretório. </w:t>
+      </w:r>
+    </w:p>
+    <w:p>
+      <w:pPr>
+        <w:pStyle w:val="NormalWeb"/>
+        <w:shd w:val="clear" w:color="auto" w:fill="FFFFFF"/>
+        <w:spacing w:before="0" w:beforeAutospacing="0" w:after="0" w:afterAutospacing="0"/>
+        <w:textAlignment w:val="baseline"/>
+        <w:rPr>
+          <w:rStyle w:val="style-scope"/>
+          <w:rFonts w:ascii="Arial" w:hAnsi="Arial" w:cs="Arial"/>
+          <w:sz w:val="22"/>
+          <w:szCs w:val="22"/>
+          <w:bdr w:val="none" w:sz="0" w:space="0" w:color="auto" w:frame="1"/>
+        </w:rPr>
+      </w:pPr>
+    </w:p>
+    <w:p>
+      <w:pPr>
+        <w:pStyle w:val="NormalWeb"/>
+        <w:shd w:val="clear" w:color="auto" w:fill="FFFFFF"/>
+        <w:spacing w:before="0" w:beforeAutospacing="0" w:after="0" w:afterAutospacing="0"/>
+        <w:textAlignment w:val="baseline"/>
+        <w:rPr>
+          <w:rStyle w:val="style-scope"/>
+          <w:rFonts w:ascii="Arial" w:hAnsi="Arial" w:cs="Arial"/>
+          <w:sz w:val="22"/>
+          <w:szCs w:val="22"/>
+          <w:bdr w:val="none" w:sz="0" w:space="0" w:color="auto" w:frame="1"/>
+        </w:rPr>
+      </w:pPr>
+      <w:r>
+        <w:rPr>
+          <w:rStyle w:val="style-scope"/>
+          <w:rFonts w:ascii="Arial" w:hAnsi="Arial" w:cs="Arial"/>
+          <w:b/>
+          <w:bCs/>
+          <w:i/>
+          <w:iCs/>
+          <w:sz w:val="22"/>
+          <w:szCs w:val="22"/>
+          <w:bdr w:val="none" w:sz="0" w:space="0" w:color="auto" w:frame="1"/>
+        </w:rPr>
+        <w:t xml:space="preserve">↑ (Arrow – </w:t>
+      </w:r>
+      <w:proofErr w:type="spellStart"/>
+      <w:r>
+        <w:rPr>
+          <w:rStyle w:val="style-scope"/>
+          <w:rFonts w:ascii="Arial" w:hAnsi="Arial" w:cs="Arial"/>
+          <w:b/>
+          <w:bCs/>
+          <w:i/>
+          <w:iCs/>
+          <w:sz w:val="22"/>
+          <w:szCs w:val="22"/>
+          <w:bdr w:val="none" w:sz="0" w:space="0" w:color="auto" w:frame="1"/>
+        </w:rPr>
+        <w:t>Ceta</w:t>
+      </w:r>
+      <w:proofErr w:type="spellEnd"/>
+      <w:r>
+        <w:rPr>
+          <w:rStyle w:val="style-scope"/>
+          <w:rFonts w:ascii="Arial" w:hAnsi="Arial" w:cs="Arial"/>
+          <w:b/>
+          <w:bCs/>
+          <w:i/>
+          <w:iCs/>
+          <w:sz w:val="22"/>
+          <w:szCs w:val="22"/>
+          <w:bdr w:val="none" w:sz="0" w:space="0" w:color="auto" w:frame="1"/>
+        </w:rPr>
+        <w:t xml:space="preserve"> para cima) </w:t>
+      </w:r>
+      <w:r>
+        <w:rPr>
+          <w:rStyle w:val="style-scope"/>
+          <w:rFonts w:ascii="Arial" w:hAnsi="Arial" w:cs="Arial"/>
+          <w:sz w:val="22"/>
+          <w:szCs w:val="22"/>
+          <w:bdr w:val="none" w:sz="0" w:space="0" w:color="auto" w:frame="1"/>
+        </w:rPr>
+        <w:t>– Navega entre os últimos arquivos criados ou acessados.</w:t>
+      </w:r>
+    </w:p>
+    <w:p>
+      <w:pPr>
+        <w:pStyle w:val="NormalWeb"/>
+        <w:shd w:val="clear" w:color="auto" w:fill="FFFFFF"/>
+        <w:spacing w:before="0" w:beforeAutospacing="0" w:after="0" w:afterAutospacing="0"/>
+        <w:textAlignment w:val="baseline"/>
+        <w:rPr>
+          <w:rStyle w:val="style-scope"/>
+          <w:rFonts w:ascii="Arial" w:hAnsi="Arial" w:cs="Arial"/>
+          <w:sz w:val="22"/>
+          <w:szCs w:val="22"/>
+          <w:bdr w:val="none" w:sz="0" w:space="0" w:color="auto" w:frame="1"/>
+        </w:rPr>
+      </w:pPr>
+    </w:p>
+    <w:p>
+      <w:pPr>
+        <w:pStyle w:val="NormalWeb"/>
+        <w:shd w:val="clear" w:color="auto" w:fill="FFFFFF"/>
+        <w:spacing w:before="0" w:beforeAutospacing="0" w:after="0" w:afterAutospacing="0"/>
+        <w:textAlignment w:val="baseline"/>
+        <w:rPr>
+          <w:rStyle w:val="style-scope"/>
+          <w:rFonts w:ascii="Arial" w:hAnsi="Arial" w:cs="Arial"/>
+          <w:sz w:val="22"/>
+          <w:szCs w:val="22"/>
+          <w:bdr w:val="none" w:sz="0" w:space="0" w:color="auto" w:frame="1"/>
+        </w:rPr>
+      </w:pPr>
+      <w:proofErr w:type="spellStart"/>
+      <w:r>
+        <w:rPr>
+          <w:rStyle w:val="style-scope"/>
+          <w:rFonts w:ascii="Arial" w:hAnsi="Arial" w:cs="Arial"/>
+          <w:b/>
+          <w:bCs/>
+          <w:i/>
+          <w:iCs/>
+          <w:sz w:val="22"/>
+          <w:szCs w:val="22"/>
+          <w:bdr w:val="none" w:sz="0" w:space="0" w:color="auto" w:frame="1"/>
+        </w:rPr>
+        <w:t>rmdir</w:t>
+      </w:r>
+      <w:proofErr w:type="spellEnd"/>
+      <w:r>
+        <w:rPr>
+          <w:rStyle w:val="style-scope"/>
+          <w:rFonts w:ascii="Arial" w:hAnsi="Arial" w:cs="Arial"/>
+          <w:b/>
+          <w:bCs/>
+          <w:i/>
+          <w:iCs/>
+          <w:sz w:val="22"/>
+          <w:szCs w:val="22"/>
+          <w:bdr w:val="none" w:sz="0" w:space="0" w:color="auto" w:frame="1"/>
+        </w:rPr>
+        <w:t xml:space="preserve"> (Remove </w:t>
+      </w:r>
+      <w:proofErr w:type="spellStart"/>
+      <w:r>
+        <w:rPr>
+          <w:rStyle w:val="style-scope"/>
+          <w:rFonts w:ascii="Arial" w:hAnsi="Arial" w:cs="Arial"/>
+          <w:b/>
+          <w:bCs/>
+          <w:i/>
+          <w:iCs/>
+          <w:sz w:val="22"/>
+          <w:szCs w:val="22"/>
+          <w:bdr w:val="none" w:sz="0" w:space="0" w:color="auto" w:frame="1"/>
+        </w:rPr>
+        <w:t>Directory</w:t>
+      </w:r>
+      <w:proofErr w:type="spellEnd"/>
+      <w:r>
+        <w:rPr>
+          <w:rStyle w:val="style-scope"/>
+          <w:rFonts w:ascii="Arial" w:hAnsi="Arial" w:cs="Arial"/>
+          <w:b/>
+          <w:bCs/>
+          <w:i/>
+          <w:iCs/>
+          <w:sz w:val="22"/>
+          <w:szCs w:val="22"/>
+          <w:bdr w:val="none" w:sz="0" w:space="0" w:color="auto" w:frame="1"/>
+        </w:rPr>
+        <w:t>)</w:t>
+      </w:r>
+      <w:r>
+        <w:rPr>
+          <w:rStyle w:val="style-scope"/>
+          <w:rFonts w:ascii="Arial" w:hAnsi="Arial" w:cs="Arial"/>
+          <w:sz w:val="22"/>
+          <w:szCs w:val="22"/>
+          <w:bdr w:val="none" w:sz="0" w:space="0" w:color="auto" w:frame="1"/>
+        </w:rPr>
+        <w:t xml:space="preserve"> – Exclui um diretório ou pasta com todos os arquivos e </w:t>
+      </w:r>
+      <w:proofErr w:type="spellStart"/>
+      <w:r>
+        <w:rPr>
+          <w:rStyle w:val="style-scope"/>
+          <w:rFonts w:ascii="Arial" w:hAnsi="Arial" w:cs="Arial"/>
+          <w:sz w:val="22"/>
+          <w:szCs w:val="22"/>
+          <w:bdr w:val="none" w:sz="0" w:space="0" w:color="auto" w:frame="1"/>
+        </w:rPr>
+        <w:t>sub-pastas</w:t>
+      </w:r>
+      <w:proofErr w:type="spellEnd"/>
+      <w:r>
+        <w:rPr>
+          <w:rStyle w:val="style-scope"/>
+          <w:rFonts w:ascii="Arial" w:hAnsi="Arial" w:cs="Arial"/>
+          <w:sz w:val="22"/>
+          <w:szCs w:val="22"/>
+          <w:bdr w:val="none" w:sz="0" w:space="0" w:color="auto" w:frame="1"/>
+        </w:rPr>
+        <w:t xml:space="preserve"> que ele contém. </w:t>
+      </w:r>
+    </w:p>
+    <w:p>
+      <w:pPr>
+        <w:pStyle w:val="NormalWeb"/>
+        <w:shd w:val="clear" w:color="auto" w:fill="FFFFFF"/>
+        <w:spacing w:before="0" w:beforeAutospacing="0" w:after="0" w:afterAutospacing="0"/>
+        <w:textAlignment w:val="baseline"/>
+        <w:rPr>
+          <w:rStyle w:val="style-scope"/>
+          <w:rFonts w:ascii="Arial" w:hAnsi="Arial" w:cs="Arial"/>
+          <w:sz w:val="22"/>
+          <w:szCs w:val="22"/>
+          <w:bdr w:val="none" w:sz="0" w:space="0" w:color="auto" w:frame="1"/>
+        </w:rPr>
+      </w:pPr>
+    </w:p>
+    <w:p>
+      <w:pPr>
+        <w:pStyle w:val="NormalWeb"/>
+        <w:shd w:val="clear" w:color="auto" w:fill="FFFFFF"/>
+        <w:spacing w:before="0" w:beforeAutospacing="0" w:after="0" w:afterAutospacing="0"/>
+        <w:textAlignment w:val="baseline"/>
+        <w:rPr>
+          <w:rStyle w:val="style-scope"/>
+          <w:rFonts w:ascii="Arial" w:hAnsi="Arial" w:cs="Arial"/>
+          <w:sz w:val="22"/>
+          <w:szCs w:val="22"/>
+          <w:bdr w:val="none" w:sz="0" w:space="0" w:color="auto" w:frame="1"/>
+        </w:rPr>
+      </w:pPr>
+    </w:p>
+    <w:p>
+      <w:pPr>
+        <w:pStyle w:val="NormalWeb"/>
+        <w:shd w:val="clear" w:color="auto" w:fill="FFFFFF"/>
+        <w:spacing w:before="0" w:beforeAutospacing="0" w:after="0" w:afterAutospacing="0"/>
+        <w:textAlignment w:val="baseline"/>
+        <w:rPr>
+          <w:rStyle w:val="style-scope"/>
+          <w:rFonts w:ascii="Arial" w:hAnsi="Arial" w:cs="Arial"/>
+          <w:sz w:val="22"/>
+          <w:szCs w:val="22"/>
+          <w:bdr w:val="none" w:sz="0" w:space="0" w:color="auto" w:frame="1"/>
+        </w:rPr>
+      </w:pPr>
+    </w:p>
+    <w:p>
+      <w:pPr>
+        <w:pStyle w:val="NormalWeb"/>
+        <w:shd w:val="clear" w:color="auto" w:fill="FFFFFF"/>
+        <w:spacing w:before="0" w:beforeAutospacing="0" w:after="0" w:afterAutospacing="0"/>
+        <w:textAlignment w:val="baseline"/>
+        <w:rPr>
+          <w:rStyle w:val="style-scope"/>
+          <w:rFonts w:ascii="Arial" w:hAnsi="Arial" w:cs="Arial"/>
+          <w:sz w:val="22"/>
+          <w:szCs w:val="22"/>
+          <w:bdr w:val="none" w:sz="0" w:space="0" w:color="auto" w:frame="1"/>
+        </w:rPr>
+      </w:pPr>
+    </w:p>
+    <w:p>
+      <w:pPr>
+        <w:pStyle w:val="NormalWeb"/>
+        <w:shd w:val="clear" w:color="auto" w:fill="FFFFFF"/>
+        <w:spacing w:before="0" w:beforeAutospacing="0" w:after="0" w:afterAutospacing="0"/>
+        <w:textAlignment w:val="baseline"/>
+        <w:rPr>
+          <w:rStyle w:val="style-scope"/>
+          <w:rFonts w:ascii="Arial" w:hAnsi="Arial" w:cs="Arial"/>
+          <w:sz w:val="22"/>
+          <w:szCs w:val="22"/>
+          <w:bdr w:val="none" w:sz="0" w:space="0" w:color="auto" w:frame="1"/>
+        </w:rPr>
+      </w:pPr>
+    </w:p>
+    <w:p>
+      <w:pPr>
+        <w:pStyle w:val="NormalWeb"/>
+        <w:shd w:val="clear" w:color="auto" w:fill="FFFFFF"/>
+        <w:spacing w:before="0" w:beforeAutospacing="0" w:after="0" w:afterAutospacing="0"/>
+        <w:textAlignment w:val="baseline"/>
+        <w:rPr>
+          <w:rStyle w:val="style-scope"/>
+          <w:rFonts w:ascii="Arial" w:hAnsi="Arial" w:cs="Arial"/>
+          <w:sz w:val="22"/>
+          <w:szCs w:val="22"/>
+          <w:bdr w:val="none" w:sz="0" w:space="0" w:color="auto" w:frame="1"/>
+        </w:rPr>
+      </w:pPr>
+    </w:p>
+    <w:p>
+      <w:pPr>
+        <w:pStyle w:val="NormalWeb"/>
+        <w:shd w:val="clear" w:color="auto" w:fill="FFFFFF"/>
+        <w:spacing w:before="0" w:beforeAutospacing="0" w:after="0" w:afterAutospacing="0"/>
+        <w:textAlignment w:val="baseline"/>
+        <w:rPr>
+          <w:rStyle w:val="style-scope"/>
+          <w:rFonts w:ascii="Arial" w:hAnsi="Arial" w:cs="Arial"/>
+          <w:sz w:val="22"/>
+          <w:szCs w:val="22"/>
+          <w:bdr w:val="none" w:sz="0" w:space="0" w:color="auto" w:frame="1"/>
+        </w:rPr>
+      </w:pPr>
+    </w:p>
+    <w:p>
+      <w:pPr>
+        <w:pStyle w:val="NormalWeb"/>
+        <w:shd w:val="clear" w:color="auto" w:fill="FFFFFF"/>
+        <w:spacing w:before="0" w:beforeAutospacing="0" w:after="0" w:afterAutospacing="0"/>
+        <w:textAlignment w:val="baseline"/>
+        <w:rPr>
+          <w:rStyle w:val="style-scope"/>
+          <w:rFonts w:ascii="Arial" w:hAnsi="Arial" w:cs="Arial"/>
+          <w:sz w:val="22"/>
+          <w:szCs w:val="22"/>
+          <w:bdr w:val="none" w:sz="0" w:space="0" w:color="auto" w:frame="1"/>
+        </w:rPr>
+      </w:pPr>
+    </w:p>
+    <w:p>
+      <w:pPr>
+        <w:pStyle w:val="NormalWeb"/>
+        <w:shd w:val="clear" w:color="auto" w:fill="FFFFFF"/>
+        <w:spacing w:before="0" w:beforeAutospacing="0" w:after="0" w:afterAutospacing="0"/>
+        <w:textAlignment w:val="baseline"/>
+        <w:rPr>
+          <w:rStyle w:val="style-scope"/>
+          <w:rFonts w:ascii="Arial" w:hAnsi="Arial" w:cs="Arial"/>
+          <w:sz w:val="22"/>
+          <w:szCs w:val="22"/>
+          <w:bdr w:val="none" w:sz="0" w:space="0" w:color="auto" w:frame="1"/>
+        </w:rPr>
+      </w:pPr>
+    </w:p>
+    <w:p>
+      <w:pPr>
+        <w:pStyle w:val="NormalWeb"/>
+        <w:shd w:val="clear" w:color="auto" w:fill="FFFFFF"/>
+        <w:spacing w:before="0" w:beforeAutospacing="0" w:after="0" w:afterAutospacing="0"/>
+        <w:textAlignment w:val="baseline"/>
+        <w:rPr>
+          <w:rStyle w:val="style-scope"/>
+          <w:rFonts w:ascii="Arial" w:hAnsi="Arial" w:cs="Arial"/>
+          <w:sz w:val="22"/>
+          <w:szCs w:val="22"/>
+          <w:bdr w:val="none" w:sz="0" w:space="0" w:color="auto" w:frame="1"/>
+        </w:rPr>
+      </w:pPr>
+    </w:p>
+    <w:p>
+      <w:pPr>
+        <w:pStyle w:val="NormalWeb"/>
+        <w:shd w:val="clear" w:color="auto" w:fill="FFFFFF"/>
+        <w:spacing w:before="0" w:beforeAutospacing="0" w:after="0" w:afterAutospacing="0"/>
+        <w:textAlignment w:val="baseline"/>
+        <w:rPr>
+          <w:rStyle w:val="style-scope"/>
+          <w:rFonts w:ascii="Arial" w:hAnsi="Arial" w:cs="Arial"/>
+          <w:sz w:val="22"/>
+          <w:szCs w:val="22"/>
+          <w:bdr w:val="none" w:sz="0" w:space="0" w:color="auto" w:frame="1"/>
+        </w:rPr>
+      </w:pPr>
+    </w:p>
+    <w:p>
+      <w:pPr>
+        <w:pStyle w:val="NormalWeb"/>
+        <w:shd w:val="clear" w:color="auto" w:fill="FFFFFF"/>
+        <w:spacing w:before="0" w:beforeAutospacing="0" w:after="0" w:afterAutospacing="0"/>
+        <w:textAlignment w:val="baseline"/>
+        <w:rPr>
+          <w:rStyle w:val="style-scope"/>
+          <w:rFonts w:ascii="Arial" w:hAnsi="Arial" w:cs="Arial"/>
+          <w:sz w:val="22"/>
+          <w:szCs w:val="22"/>
+          <w:bdr w:val="none" w:sz="0" w:space="0" w:color="auto" w:frame="1"/>
+        </w:rPr>
+      </w:pPr>
+    </w:p>
+    <w:p>
+      <w:pPr>
+        <w:pStyle w:val="NormalWeb"/>
+        <w:shd w:val="clear" w:color="auto" w:fill="FFFFFF"/>
+        <w:spacing w:before="0" w:beforeAutospacing="0" w:after="0" w:afterAutospacing="0"/>
+        <w:textAlignment w:val="baseline"/>
+        <w:rPr>
+          <w:rStyle w:val="style-scope"/>
+          <w:rFonts w:ascii="Arial" w:hAnsi="Arial" w:cs="Arial"/>
+          <w:sz w:val="22"/>
+          <w:szCs w:val="22"/>
+          <w:bdr w:val="none" w:sz="0" w:space="0" w:color="auto" w:frame="1"/>
+        </w:rPr>
+      </w:pPr>
+    </w:p>
+    <w:p>
+      <w:pPr>
+        <w:pStyle w:val="NormalWeb"/>
+        <w:shd w:val="clear" w:color="auto" w:fill="FFFFFF"/>
+        <w:spacing w:before="0" w:beforeAutospacing="0" w:after="0" w:afterAutospacing="0"/>
+        <w:textAlignment w:val="baseline"/>
+        <w:rPr>
+          <w:rStyle w:val="style-scope"/>
+          <w:rFonts w:ascii="Arial" w:hAnsi="Arial" w:cs="Arial"/>
+          <w:sz w:val="22"/>
+          <w:szCs w:val="22"/>
+          <w:bdr w:val="none" w:sz="0" w:space="0" w:color="auto" w:frame="1"/>
+        </w:rPr>
+      </w:pPr>
+    </w:p>
+    <w:p>
+      <w:pPr>
+        <w:pStyle w:val="NormalWeb"/>
+        <w:shd w:val="clear" w:color="auto" w:fill="FFFFFF"/>
+        <w:spacing w:before="0" w:beforeAutospacing="0" w:after="0" w:afterAutospacing="0"/>
+        <w:textAlignment w:val="baseline"/>
+        <w:rPr>
+          <w:rStyle w:val="style-scope"/>
+          <w:rFonts w:ascii="Arial" w:hAnsi="Arial" w:cs="Arial"/>
+          <w:sz w:val="22"/>
+          <w:szCs w:val="22"/>
+          <w:bdr w:val="none" w:sz="0" w:space="0" w:color="auto" w:frame="1"/>
+        </w:rPr>
+      </w:pPr>
+    </w:p>
+    <w:p>
+      <w:pPr>
+        <w:pStyle w:val="NormalWeb"/>
+        <w:shd w:val="clear" w:color="auto" w:fill="FFFFFF"/>
+        <w:spacing w:before="0" w:beforeAutospacing="0" w:after="0" w:afterAutospacing="0"/>
+        <w:textAlignment w:val="baseline"/>
+        <w:rPr>
+          <w:rStyle w:val="style-scope"/>
+          <w:rFonts w:ascii="Arial" w:hAnsi="Arial" w:cs="Arial"/>
+          <w:sz w:val="22"/>
+          <w:szCs w:val="22"/>
+          <w:bdr w:val="none" w:sz="0" w:space="0" w:color="auto" w:frame="1"/>
+        </w:rPr>
+      </w:pPr>
+    </w:p>
+    <w:p>
+      <w:pPr>
+        <w:pStyle w:val="NormalWeb"/>
+        <w:shd w:val="clear" w:color="auto" w:fill="FFFFFF"/>
+        <w:spacing w:before="0" w:beforeAutospacing="0" w:after="0" w:afterAutospacing="0"/>
+        <w:textAlignment w:val="baseline"/>
+        <w:rPr>
+          <w:rStyle w:val="style-scope"/>
+          <w:rFonts w:ascii="Arial" w:hAnsi="Arial" w:cs="Arial"/>
+          <w:sz w:val="22"/>
+          <w:szCs w:val="22"/>
+          <w:bdr w:val="none" w:sz="0" w:space="0" w:color="auto" w:frame="1"/>
+        </w:rPr>
+      </w:pPr>
+    </w:p>
+    <w:p>
+      <w:pPr>
+        <w:pStyle w:val="NormalWeb"/>
+        <w:shd w:val="clear" w:color="auto" w:fill="FFFFFF"/>
+        <w:spacing w:before="0" w:beforeAutospacing="0" w:after="0" w:afterAutospacing="0"/>
+        <w:textAlignment w:val="baseline"/>
+        <w:rPr>
+          <w:rStyle w:val="style-scope"/>
+          <w:rFonts w:ascii="Arial" w:hAnsi="Arial" w:cs="Arial"/>
+          <w:sz w:val="22"/>
+          <w:szCs w:val="22"/>
+          <w:bdr w:val="none" w:sz="0" w:space="0" w:color="auto" w:frame="1"/>
+        </w:rPr>
+      </w:pPr>
+    </w:p>
+    <w:p>
+      <w:pPr>
+        <w:pStyle w:val="NormalWeb"/>
+        <w:shd w:val="clear" w:color="auto" w:fill="FFFFFF"/>
+        <w:spacing w:before="0" w:beforeAutospacing="0" w:after="0" w:afterAutospacing="0"/>
+        <w:textAlignment w:val="baseline"/>
+        <w:rPr>
+          <w:rStyle w:val="style-scope"/>
+          <w:rFonts w:ascii="Arial" w:hAnsi="Arial" w:cs="Arial"/>
+          <w:sz w:val="22"/>
+          <w:szCs w:val="22"/>
+          <w:bdr w:val="none" w:sz="0" w:space="0" w:color="auto" w:frame="1"/>
+        </w:rPr>
+      </w:pPr>
+    </w:p>
+    <w:p>
+      <w:pPr>
+        <w:pStyle w:val="NormalWeb"/>
+        <w:shd w:val="clear" w:color="auto" w:fill="FFFFFF"/>
+        <w:spacing w:before="0" w:beforeAutospacing="0" w:after="0" w:afterAutospacing="0"/>
+        <w:textAlignment w:val="baseline"/>
+        <w:rPr>
+          <w:rStyle w:val="style-scope"/>
+          <w:rFonts w:ascii="Arial" w:hAnsi="Arial" w:cs="Arial"/>
+          <w:sz w:val="22"/>
+          <w:szCs w:val="22"/>
+          <w:bdr w:val="none" w:sz="0" w:space="0" w:color="auto" w:frame="1"/>
+        </w:rPr>
+      </w:pPr>
+    </w:p>
+    <w:p>
+      <w:pPr>
+        <w:pStyle w:val="NormalWeb"/>
+        <w:shd w:val="clear" w:color="auto" w:fill="FFFFFF"/>
+        <w:spacing w:before="0" w:beforeAutospacing="0" w:after="0" w:afterAutospacing="0"/>
+        <w:textAlignment w:val="baseline"/>
+        <w:rPr>
+          <w:rStyle w:val="style-scope"/>
+          <w:rFonts w:ascii="Arial" w:hAnsi="Arial" w:cs="Arial"/>
+          <w:sz w:val="22"/>
+          <w:szCs w:val="22"/>
+          <w:bdr w:val="none" w:sz="0" w:space="0" w:color="auto" w:frame="1"/>
+        </w:rPr>
+      </w:pPr>
+    </w:p>
+    <w:p>
+      <w:pPr>
+        <w:pStyle w:val="NormalWeb"/>
+        <w:shd w:val="clear" w:color="auto" w:fill="FFFFFF"/>
+        <w:spacing w:before="0" w:beforeAutospacing="0" w:after="0" w:afterAutospacing="0"/>
+        <w:textAlignment w:val="baseline"/>
+        <w:rPr>
+          <w:rStyle w:val="style-scope"/>
+          <w:rFonts w:ascii="Arial" w:hAnsi="Arial" w:cs="Arial"/>
+          <w:sz w:val="22"/>
+          <w:szCs w:val="22"/>
+          <w:bdr w:val="none" w:sz="0" w:space="0" w:color="auto" w:frame="1"/>
+        </w:rPr>
+      </w:pPr>
+    </w:p>
+    <w:p>
+      <w:pPr>
+        <w:pStyle w:val="NormalWeb"/>
+        <w:shd w:val="clear" w:color="auto" w:fill="FFFFFF"/>
+        <w:spacing w:before="0" w:beforeAutospacing="0" w:after="0" w:afterAutospacing="0"/>
+        <w:textAlignment w:val="baseline"/>
+        <w:rPr>
+          <w:rStyle w:val="style-scope"/>
+          <w:rFonts w:ascii="Arial" w:hAnsi="Arial" w:cs="Arial"/>
+          <w:sz w:val="22"/>
+          <w:szCs w:val="22"/>
+          <w:bdr w:val="none" w:sz="0" w:space="0" w:color="auto" w:frame="1"/>
+        </w:rPr>
+      </w:pPr>
+    </w:p>
+    <w:p>
+      <w:pPr>
+        <w:pStyle w:val="NormalWeb"/>
+        <w:shd w:val="clear" w:color="auto" w:fill="FFFFFF"/>
+        <w:spacing w:before="0" w:beforeAutospacing="0" w:after="0" w:afterAutospacing="0"/>
+        <w:textAlignment w:val="baseline"/>
+        <w:rPr>
+          <w:rStyle w:val="style-scope"/>
+          <w:rFonts w:ascii="Arial" w:hAnsi="Arial" w:cs="Arial"/>
+          <w:sz w:val="22"/>
+          <w:szCs w:val="22"/>
+          <w:bdr w:val="none" w:sz="0" w:space="0" w:color="auto" w:frame="1"/>
+        </w:rPr>
+      </w:pPr>
+    </w:p>
+    <w:p>
+      <w:pPr>
+        <w:pStyle w:val="NormalWeb"/>
+        <w:shd w:val="clear" w:color="auto" w:fill="FFFFFF"/>
+        <w:spacing w:before="0" w:beforeAutospacing="0" w:after="0" w:afterAutospacing="0"/>
+        <w:textAlignment w:val="baseline"/>
+        <w:rPr>
+          <w:rStyle w:val="style-scope"/>
+          <w:rFonts w:ascii="Arial" w:hAnsi="Arial" w:cs="Arial"/>
+          <w:sz w:val="22"/>
+          <w:szCs w:val="22"/>
+          <w:bdr w:val="none" w:sz="0" w:space="0" w:color="auto" w:frame="1"/>
+        </w:rPr>
+      </w:pPr>
+    </w:p>
+    <w:p>
+      <w:pPr>
+        <w:pStyle w:val="NormalWeb"/>
+        <w:shd w:val="clear" w:color="auto" w:fill="FFFFFF"/>
+        <w:spacing w:before="0" w:beforeAutospacing="0" w:after="0" w:afterAutospacing="0"/>
+        <w:textAlignment w:val="baseline"/>
+        <w:rPr>
+          <w:rStyle w:val="style-scope"/>
+          <w:rFonts w:ascii="Arial" w:hAnsi="Arial" w:cs="Arial"/>
+          <w:sz w:val="22"/>
+          <w:szCs w:val="22"/>
+          <w:bdr w:val="none" w:sz="0" w:space="0" w:color="auto" w:frame="1"/>
+        </w:rPr>
+      </w:pPr>
+    </w:p>
+    <w:p>
+      <w:pPr>
+        <w:pStyle w:val="NormalWeb"/>
+        <w:shd w:val="clear" w:color="auto" w:fill="FFFFFF"/>
+        <w:spacing w:before="0" w:beforeAutospacing="0" w:after="0" w:afterAutospacing="0"/>
+        <w:textAlignment w:val="baseline"/>
+        <w:rPr>
+          <w:rStyle w:val="style-scope"/>
+          <w:rFonts w:ascii="Arial" w:hAnsi="Arial" w:cs="Arial"/>
+          <w:sz w:val="22"/>
+          <w:szCs w:val="22"/>
+          <w:bdr w:val="none" w:sz="0" w:space="0" w:color="auto" w:frame="1"/>
+        </w:rPr>
+      </w:pPr>
+    </w:p>
+    <w:p>
+      <w:pPr>
+        <w:pStyle w:val="NormalWeb"/>
+        <w:shd w:val="clear" w:color="auto" w:fill="FFFFFF"/>
+        <w:spacing w:before="0" w:beforeAutospacing="0" w:after="0" w:afterAutospacing="0"/>
+        <w:textAlignment w:val="baseline"/>
+        <w:rPr>
+          <w:rStyle w:val="style-scope"/>
+          <w:rFonts w:ascii="Arial" w:hAnsi="Arial" w:cs="Arial"/>
           <w:sz w:val="22"/>
           <w:szCs w:val="22"/>
           <w:bdr w:val="none" w:sz="0" w:space="0" w:color="auto" w:frame="1"/>
@@ -1209,90 +4698,6 @@
         <w:shd w:val="clear" w:color="auto" w:fill="FFFFFF"/>
         <w:spacing w:before="0" w:beforeAutospacing="0" w:after="0" w:afterAutospacing="0"/>
         <w:ind w:firstLine="708"/>
-        <w:jc w:val="both"/>
-        <w:textAlignment w:val="baseline"/>
-        <w:rPr>
-          <w:rStyle w:val="style-scope"/>
-          <w:rFonts w:ascii="Arial" w:hAnsi="Arial" w:cs="Arial"/>
-          <w:sz w:val="22"/>
-          <w:szCs w:val="22"/>
-          <w:bdr w:val="none" w:sz="0" w:space="0" w:color="auto" w:frame="1"/>
-        </w:rPr>
-      </w:pPr>
-      <w:r>
-        <w:rPr>
-          <w:rStyle w:val="style-scope"/>
-          <w:rFonts w:ascii="Arial" w:hAnsi="Arial" w:cs="Arial"/>
-          <w:sz w:val="22"/>
-          <w:szCs w:val="22"/>
-          <w:bdr w:val="none" w:sz="0" w:space="0" w:color="auto" w:frame="1"/>
-        </w:rPr>
-        <w:t xml:space="preserve"> </w:t>
-      </w:r>
-      <w:r>
-        <w:rPr>
-          <w:rStyle w:val="style-scope"/>
-          <w:rFonts w:ascii="Arial" w:hAnsi="Arial" w:cs="Arial"/>
-          <w:sz w:val="22"/>
-          <w:szCs w:val="22"/>
-          <w:bdr w:val="none" w:sz="0" w:space="0" w:color="auto" w:frame="1"/>
-        </w:rPr>
-        <w:t xml:space="preserve">Na aula introdutória, foram destacadas seis </w:t>
-      </w:r>
-      <w:proofErr w:type="spellStart"/>
-      <w:r>
-        <w:rPr>
-          <w:rStyle w:val="style-scope"/>
-          <w:rFonts w:ascii="Arial" w:hAnsi="Arial" w:cs="Arial"/>
-          <w:sz w:val="22"/>
-          <w:szCs w:val="22"/>
-          <w:bdr w:val="none" w:sz="0" w:space="0" w:color="auto" w:frame="1"/>
-        </w:rPr>
-        <w:t>softskills</w:t>
-      </w:r>
-      <w:proofErr w:type="spellEnd"/>
-      <w:r>
-        <w:rPr>
-          <w:rStyle w:val="style-scope"/>
-          <w:rFonts w:ascii="Arial" w:hAnsi="Arial" w:cs="Arial"/>
-          <w:sz w:val="22"/>
-          <w:szCs w:val="22"/>
-          <w:bdr w:val="none" w:sz="0" w:space="0" w:color="auto" w:frame="1"/>
-        </w:rPr>
-        <w:t xml:space="preserve"> que bons desenvolvedores devem demonstrar: </w:t>
-      </w:r>
-      <w:r>
-        <w:rPr>
-          <w:rStyle w:val="style-scope"/>
-          <w:rFonts w:ascii="Arial" w:hAnsi="Arial" w:cs="Arial"/>
-          <w:sz w:val="22"/>
-          <w:szCs w:val="22"/>
-          <w:bdr w:val="none" w:sz="0" w:space="0" w:color="auto" w:frame="1"/>
-        </w:rPr>
-        <w:t>Atitude, colaboração, criatividade, curiosidade, disciplina e protagonismo.</w:t>
-      </w:r>
-    </w:p>
-    <w:p>
-      <w:pPr>
-        <w:pStyle w:val="NormalWeb"/>
-        <w:shd w:val="clear" w:color="auto" w:fill="FFFFFF"/>
-        <w:spacing w:before="0" w:beforeAutospacing="0" w:after="0" w:afterAutospacing="0"/>
-        <w:textAlignment w:val="baseline"/>
-        <w:rPr>
-          <w:rStyle w:val="style-scope"/>
-          <w:rFonts w:ascii="Arial" w:hAnsi="Arial" w:cs="Arial"/>
-          <w:sz w:val="22"/>
-          <w:szCs w:val="22"/>
-          <w:bdr w:val="none" w:sz="0" w:space="0" w:color="auto" w:frame="1"/>
-        </w:rPr>
-      </w:pPr>
-    </w:p>
-    <w:p>
-      <w:pPr>
-        <w:pStyle w:val="NormalWeb"/>
-        <w:shd w:val="clear" w:color="auto" w:fill="FFFFFF"/>
-        <w:spacing w:before="0" w:beforeAutospacing="0" w:after="0" w:afterAutospacing="0"/>
-        <w:ind w:firstLine="708"/>
         <w:textAlignment w:val="baseline"/>
         <w:rPr>
           <w:rStyle w:val="style-scope"/>
@@ -1304,7 +4709,7 @@
       </w:pPr>
     </w:p>
     <w:sectPr>
-      <w:headerReference w:type="default" r:id="rId9"/>
+      <w:headerReference w:type="default" r:id="rId10"/>
       <w:pgSz w:w="11906" w:h="16838"/>
       <w:pgMar w:top="1417" w:right="1701" w:bottom="1417" w:left="1701" w:header="708" w:footer="708" w:gutter="0"/>
       <w:pgNumType w:start="0"/>
@@ -1565,6 +4970,92 @@
     </w:lvl>
   </w:abstractNum>
   <w:abstractNum w:abstractNumId="1" w15:restartNumberingAfterBreak="0">
+    <w:nsid w:val="2D3E5D28"/>
+    <w:multiLevelType w:val="hybridMultilevel"/>
+    <w:tmpl w:val="35D6CCCC"/>
+    <w:lvl w:ilvl="0" w:tplc="0416000F">
+      <w:start w:val="1"/>
+      <w:numFmt w:val="decimal"/>
+      <w:lvlText w:val="%1."/>
+      <w:lvlJc w:val="left"/>
+      <w:pPr>
+        <w:ind w:left="780" w:hanging="360"/>
+      </w:pPr>
+    </w:lvl>
+    <w:lvl w:ilvl="1" w:tplc="04160019" w:tentative="1">
+      <w:start w:val="1"/>
+      <w:numFmt w:val="lowerLetter"/>
+      <w:lvlText w:val="%2."/>
+      <w:lvlJc w:val="left"/>
+      <w:pPr>
+        <w:ind w:left="1500" w:hanging="360"/>
+      </w:pPr>
+    </w:lvl>
+    <w:lvl w:ilvl="2" w:tplc="0416001B" w:tentative="1">
+      <w:start w:val="1"/>
+      <w:numFmt w:val="lowerRoman"/>
+      <w:lvlText w:val="%3."/>
+      <w:lvlJc w:val="right"/>
+      <w:pPr>
+        <w:ind w:left="2220" w:hanging="180"/>
+      </w:pPr>
+    </w:lvl>
+    <w:lvl w:ilvl="3" w:tplc="0416000F" w:tentative="1">
+      <w:start w:val="1"/>
+      <w:numFmt w:val="decimal"/>
+      <w:lvlText w:val="%4."/>
+      <w:lvlJc w:val="left"/>
+      <w:pPr>
+        <w:ind w:left="2940" w:hanging="360"/>
+      </w:pPr>
+    </w:lvl>
+    <w:lvl w:ilvl="4" w:tplc="04160019" w:tentative="1">
+      <w:start w:val="1"/>
+      <w:numFmt w:val="lowerLetter"/>
+      <w:lvlText w:val="%5."/>
+      <w:lvlJc w:val="left"/>
+      <w:pPr>
+        <w:ind w:left="3660" w:hanging="360"/>
+      </w:pPr>
+    </w:lvl>
+    <w:lvl w:ilvl="5" w:tplc="0416001B" w:tentative="1">
+      <w:start w:val="1"/>
+      <w:numFmt w:val="lowerRoman"/>
+      <w:lvlText w:val="%6."/>
+      <w:lvlJc w:val="right"/>
+      <w:pPr>
+        <w:ind w:left="4380" w:hanging="180"/>
+      </w:pPr>
+    </w:lvl>
+    <w:lvl w:ilvl="6" w:tplc="0416000F" w:tentative="1">
+      <w:start w:val="1"/>
+      <w:numFmt w:val="decimal"/>
+      <w:lvlText w:val="%7."/>
+      <w:lvlJc w:val="left"/>
+      <w:pPr>
+        <w:ind w:left="5100" w:hanging="360"/>
+      </w:pPr>
+    </w:lvl>
+    <w:lvl w:ilvl="7" w:tplc="04160019" w:tentative="1">
+      <w:start w:val="1"/>
+      <w:numFmt w:val="lowerLetter"/>
+      <w:lvlText w:val="%8."/>
+      <w:lvlJc w:val="left"/>
+      <w:pPr>
+        <w:ind w:left="5820" w:hanging="360"/>
+      </w:pPr>
+    </w:lvl>
+    <w:lvl w:ilvl="8" w:tplc="0416001B" w:tentative="1">
+      <w:start w:val="1"/>
+      <w:numFmt w:val="lowerRoman"/>
+      <w:lvlText w:val="%9."/>
+      <w:lvlJc w:val="right"/>
+      <w:pPr>
+        <w:ind w:left="6540" w:hanging="180"/>
+      </w:pPr>
+    </w:lvl>
+  </w:abstractNum>
+  <w:abstractNum w:abstractNumId="2" w15:restartNumberingAfterBreak="0">
     <w:nsid w:val="52653134"/>
     <w:multiLevelType w:val="hybridMultilevel"/>
     <w:tmpl w:val="B8BA6D02"/>
@@ -1650,7 +5141,7 @@
       </w:pPr>
     </w:lvl>
   </w:abstractNum>
-  <w:abstractNum w:abstractNumId="2" w15:restartNumberingAfterBreak="0">
+  <w:abstractNum w:abstractNumId="3" w15:restartNumberingAfterBreak="0">
     <w:nsid w:val="69202E7E"/>
     <w:multiLevelType w:val="hybridMultilevel"/>
     <w:tmpl w:val="CD9C6DF8"/>
@@ -1736,14 +5227,133 @@
       </w:pPr>
     </w:lvl>
   </w:abstractNum>
+  <w:abstractNum w:abstractNumId="4" w15:restartNumberingAfterBreak="0">
+    <w:nsid w:val="79200DD4"/>
+    <w:multiLevelType w:val="hybridMultilevel"/>
+    <w:tmpl w:val="575E02D4"/>
+    <w:lvl w:ilvl="0" w:tplc="0416000D">
+      <w:start w:val="1"/>
+      <w:numFmt w:val="bullet"/>
+      <w:lvlText w:val=""/>
+      <w:lvlJc w:val="left"/>
+      <w:pPr>
+        <w:ind w:left="780" w:hanging="360"/>
+      </w:pPr>
+      <w:rPr>
+        <w:rFonts w:ascii="Wingdings" w:hAnsi="Wingdings" w:hint="default"/>
+      </w:rPr>
+    </w:lvl>
+    <w:lvl w:ilvl="1" w:tplc="04160003" w:tentative="1">
+      <w:start w:val="1"/>
+      <w:numFmt w:val="bullet"/>
+      <w:lvlText w:val="o"/>
+      <w:lvlJc w:val="left"/>
+      <w:pPr>
+        <w:ind w:left="1500" w:hanging="360"/>
+      </w:pPr>
+      <w:rPr>
+        <w:rFonts w:ascii="Courier New" w:hAnsi="Courier New" w:cs="Courier New" w:hint="default"/>
+      </w:rPr>
+    </w:lvl>
+    <w:lvl w:ilvl="2" w:tplc="04160005" w:tentative="1">
+      <w:start w:val="1"/>
+      <w:numFmt w:val="bullet"/>
+      <w:lvlText w:val=""/>
+      <w:lvlJc w:val="left"/>
+      <w:pPr>
+        <w:ind w:left="2220" w:hanging="360"/>
+      </w:pPr>
+      <w:rPr>
+        <w:rFonts w:ascii="Wingdings" w:hAnsi="Wingdings" w:hint="default"/>
+      </w:rPr>
+    </w:lvl>
+    <w:lvl w:ilvl="3" w:tplc="04160001" w:tentative="1">
+      <w:start w:val="1"/>
+      <w:numFmt w:val="bullet"/>
+      <w:lvlText w:val=""/>
+      <w:lvlJc w:val="left"/>
+      <w:pPr>
+        <w:ind w:left="2940" w:hanging="360"/>
+      </w:pPr>
+      <w:rPr>
+        <w:rFonts w:ascii="Symbol" w:hAnsi="Symbol" w:hint="default"/>
+      </w:rPr>
+    </w:lvl>
+    <w:lvl w:ilvl="4" w:tplc="04160003" w:tentative="1">
+      <w:start w:val="1"/>
+      <w:numFmt w:val="bullet"/>
+      <w:lvlText w:val="o"/>
+      <w:lvlJc w:val="left"/>
+      <w:pPr>
+        <w:ind w:left="3660" w:hanging="360"/>
+      </w:pPr>
+      <w:rPr>
+        <w:rFonts w:ascii="Courier New" w:hAnsi="Courier New" w:cs="Courier New" w:hint="default"/>
+      </w:rPr>
+    </w:lvl>
+    <w:lvl w:ilvl="5" w:tplc="04160005" w:tentative="1">
+      <w:start w:val="1"/>
+      <w:numFmt w:val="bullet"/>
+      <w:lvlText w:val=""/>
+      <w:lvlJc w:val="left"/>
+      <w:pPr>
+        <w:ind w:left="4380" w:hanging="360"/>
+      </w:pPr>
+      <w:rPr>
+        <w:rFonts w:ascii="Wingdings" w:hAnsi="Wingdings" w:hint="default"/>
+      </w:rPr>
+    </w:lvl>
+    <w:lvl w:ilvl="6" w:tplc="04160001" w:tentative="1">
+      <w:start w:val="1"/>
+      <w:numFmt w:val="bullet"/>
+      <w:lvlText w:val=""/>
+      <w:lvlJc w:val="left"/>
+      <w:pPr>
+        <w:ind w:left="5100" w:hanging="360"/>
+      </w:pPr>
+      <w:rPr>
+        <w:rFonts w:ascii="Symbol" w:hAnsi="Symbol" w:hint="default"/>
+      </w:rPr>
+    </w:lvl>
+    <w:lvl w:ilvl="7" w:tplc="04160003" w:tentative="1">
+      <w:start w:val="1"/>
+      <w:numFmt w:val="bullet"/>
+      <w:lvlText w:val="o"/>
+      <w:lvlJc w:val="left"/>
+      <w:pPr>
+        <w:ind w:left="5820" w:hanging="360"/>
+      </w:pPr>
+      <w:rPr>
+        <w:rFonts w:ascii="Courier New" w:hAnsi="Courier New" w:cs="Courier New" w:hint="default"/>
+      </w:rPr>
+    </w:lvl>
+    <w:lvl w:ilvl="8" w:tplc="04160005" w:tentative="1">
+      <w:start w:val="1"/>
+      <w:numFmt w:val="bullet"/>
+      <w:lvlText w:val=""/>
+      <w:lvlJc w:val="left"/>
+      <w:pPr>
+        <w:ind w:left="6540" w:hanging="360"/>
+      </w:pPr>
+      <w:rPr>
+        <w:rFonts w:ascii="Wingdings" w:hAnsi="Wingdings" w:hint="default"/>
+      </w:rPr>
+    </w:lvl>
+  </w:abstractNum>
   <w:num w:numId="1">
-    <w:abstractNumId w:val="1"/>
+    <w:abstractNumId w:val="2"/>
   </w:num>
   <w:num w:numId="2">
-    <w:abstractNumId w:val="2"/>
+    <w:abstractNumId w:val="3"/>
   </w:num>
   <w:num w:numId="3">
     <w:abstractNumId w:val="0"/>
+  </w:num>
+  <w:num w:numId="4">
+    <w:abstractNumId w:val="1"/>
+  </w:num>
+  <w:num w:numId="5">
+    <w:abstractNumId w:val="4"/>
   </w:num>
 </w:numbering>
 </file>

</xml_diff>